<commit_message>
firebase login and logout
</commit_message>
<xml_diff>
--- a/Firebase.docx
+++ b/Firebase.docx
@@ -6671,459 +6671,2013 @@
         </w:rPr>
         <w:t>//main.js</w:t>
       </w:r>
+    </w:p>
+    <w:p>
+      <w:pPr>
+        <w:shd w:val="clear" w:color="auto" w:fill="282C34"/>
+        <w:spacing w:after="0" w:line="345" w:lineRule="atLeast"/>
+        <w:rPr>
+          <w:rFonts w:ascii="Fira Code" w:eastAsia="Times New Roman" w:hAnsi="Fira Code" w:cs="Times New Roman"/>
+          <w:color w:val="BBBBBB"/>
+          <w:sz w:val="19"/>
+          <w:szCs w:val="19"/>
+        </w:rPr>
+      </w:pPr>
+      <w:r>
+        <w:rPr>
+          <w:rFonts w:ascii="Fira Code" w:eastAsia="Times New Roman" w:hAnsi="Fira Code" w:cs="Times New Roman"/>
+          <w:color w:val="E06C75"/>
+          <w:sz w:val="19"/>
+          <w:szCs w:val="19"/>
+        </w:rPr>
+        <w:t>firebase</w:t>
+      </w:r>
+      <w:r>
+        <w:rPr>
+          <w:rFonts w:ascii="Fira Code" w:eastAsia="Times New Roman" w:hAnsi="Fira Code" w:cs="Times New Roman"/>
+          <w:color w:val="ABB2BF"/>
+          <w:sz w:val="19"/>
+          <w:szCs w:val="19"/>
+        </w:rPr>
+        <w:t>.</w:t>
+      </w:r>
+      <w:r>
+        <w:rPr>
+          <w:rFonts w:ascii="Fira Code" w:eastAsia="Times New Roman" w:hAnsi="Fira Code" w:cs="Times New Roman"/>
+          <w:color w:val="61AFEF"/>
+          <w:sz w:val="19"/>
+          <w:szCs w:val="19"/>
+        </w:rPr>
+        <w:t>auth</w:t>
+      </w:r>
+      <w:r>
+        <w:rPr>
+          <w:rFonts w:ascii="Fira Code" w:eastAsia="Times New Roman" w:hAnsi="Fira Code" w:cs="Times New Roman"/>
+          <w:color w:val="ABB2BF"/>
+          <w:sz w:val="19"/>
+          <w:szCs w:val="19"/>
+        </w:rPr>
+        <w:t>().</w:t>
+      </w:r>
+      <w:r>
+        <w:rPr>
+          <w:rFonts w:ascii="Fira Code" w:eastAsia="Times New Roman" w:hAnsi="Fira Code" w:cs="Times New Roman"/>
+          <w:color w:val="61AFEF"/>
+          <w:sz w:val="19"/>
+          <w:szCs w:val="19"/>
+        </w:rPr>
+        <w:t>onAuthStateChanged</w:t>
+      </w:r>
+      <w:r>
+        <w:rPr>
+          <w:rFonts w:ascii="Fira Code" w:eastAsia="Times New Roman" w:hAnsi="Fira Code" w:cs="Times New Roman"/>
+          <w:color w:val="ABB2BF"/>
+          <w:sz w:val="19"/>
+          <w:szCs w:val="19"/>
+        </w:rPr>
+        <w:t>(()</w:t>
+      </w:r>
+      <w:r>
+        <w:rPr>
+          <w:rFonts w:ascii="Fira Code" w:eastAsia="Times New Roman" w:hAnsi="Fira Code" w:cs="Times New Roman"/>
+          <w:color w:val="C678DD"/>
+          <w:sz w:val="19"/>
+          <w:szCs w:val="19"/>
+        </w:rPr>
+        <w:t>=&gt;</w:t>
+      </w:r>
+      <w:r>
+        <w:rPr>
+          <w:rFonts w:ascii="Fira Code" w:eastAsia="Times New Roman" w:hAnsi="Fira Code" w:cs="Times New Roman"/>
+          <w:color w:val="ABB2BF"/>
+          <w:sz w:val="19"/>
+          <w:szCs w:val="19"/>
+        </w:rPr>
+        <w:t>{</w:t>
+      </w:r>
+    </w:p>
+    <w:p>
+      <w:pPr>
+        <w:shd w:val="clear" w:color="auto" w:fill="282C34"/>
+        <w:spacing w:after="0" w:line="345" w:lineRule="atLeast"/>
+        <w:rPr>
+          <w:rFonts w:ascii="Fira Code" w:eastAsia="Times New Roman" w:hAnsi="Fira Code" w:cs="Times New Roman"/>
+          <w:color w:val="BBBBBB"/>
+          <w:sz w:val="19"/>
+          <w:szCs w:val="19"/>
+        </w:rPr>
+      </w:pPr>
+    </w:p>
+    <w:p>
+      <w:pPr>
+        <w:shd w:val="clear" w:color="auto" w:fill="282C34"/>
+        <w:spacing w:after="0" w:line="345" w:lineRule="atLeast"/>
+        <w:rPr>
+          <w:rFonts w:ascii="Fira Code" w:eastAsia="Times New Roman" w:hAnsi="Fira Code" w:cs="Times New Roman"/>
+          <w:color w:val="BBBBBB"/>
+          <w:sz w:val="19"/>
+          <w:szCs w:val="19"/>
+        </w:rPr>
+      </w:pPr>
+      <w:r>
+        <w:rPr>
+          <w:rFonts w:ascii="Fira Code" w:eastAsia="Times New Roman" w:hAnsi="Fira Code" w:cs="Times New Roman"/>
+          <w:color w:val="BBBBBB"/>
+          <w:sz w:val="19"/>
+          <w:szCs w:val="19"/>
+        </w:rPr>
+        <w:t>  </w:t>
+      </w:r>
+      <w:r>
+        <w:rPr>
+          <w:rFonts w:ascii="Fira Code" w:eastAsia="Times New Roman" w:hAnsi="Fira Code" w:cs="Times New Roman"/>
+          <w:color w:val="C678DD"/>
+          <w:sz w:val="19"/>
+          <w:szCs w:val="19"/>
+        </w:rPr>
+        <w:t>new</w:t>
+      </w:r>
+      <w:r>
+        <w:rPr>
+          <w:rFonts w:ascii="Fira Code" w:eastAsia="Times New Roman" w:hAnsi="Fira Code" w:cs="Times New Roman"/>
+          <w:color w:val="BBBBBB"/>
+          <w:sz w:val="19"/>
+          <w:szCs w:val="19"/>
+        </w:rPr>
+        <w:t> </w:t>
+      </w:r>
+      <w:r>
+        <w:rPr>
+          <w:rFonts w:ascii="Fira Code" w:eastAsia="Times New Roman" w:hAnsi="Fira Code" w:cs="Times New Roman"/>
+          <w:color w:val="E5C07B"/>
+          <w:sz w:val="19"/>
+          <w:szCs w:val="19"/>
+        </w:rPr>
+        <w:t>Vue</w:t>
+      </w:r>
+      <w:r>
+        <w:rPr>
+          <w:rFonts w:ascii="Fira Code" w:eastAsia="Times New Roman" w:hAnsi="Fira Code" w:cs="Times New Roman"/>
+          <w:color w:val="ABB2BF"/>
+          <w:sz w:val="19"/>
+          <w:szCs w:val="19"/>
+        </w:rPr>
+        <w:t>({</w:t>
+      </w:r>
+    </w:p>
+    <w:p>
+      <w:pPr>
+        <w:shd w:val="clear" w:color="auto" w:fill="282C34"/>
+        <w:spacing w:after="0" w:line="345" w:lineRule="atLeast"/>
+        <w:rPr>
+          <w:rFonts w:ascii="Fira Code" w:eastAsia="Times New Roman" w:hAnsi="Fira Code" w:cs="Times New Roman"/>
+          <w:color w:val="BBBBBB"/>
+          <w:sz w:val="19"/>
+          <w:szCs w:val="19"/>
+        </w:rPr>
+      </w:pPr>
+      <w:r>
+        <w:rPr>
+          <w:rFonts w:ascii="Fira Code" w:eastAsia="Times New Roman" w:hAnsi="Fira Code" w:cs="Times New Roman"/>
+          <w:color w:val="BBBBBB"/>
+          <w:sz w:val="19"/>
+          <w:szCs w:val="19"/>
+        </w:rPr>
+        <w:t>    </w:t>
+      </w:r>
+      <w:r>
+        <w:rPr>
+          <w:rFonts w:ascii="Fira Code" w:eastAsia="Times New Roman" w:hAnsi="Fira Code" w:cs="Times New Roman"/>
+          <w:color w:val="E06C75"/>
+          <w:sz w:val="19"/>
+          <w:szCs w:val="19"/>
+        </w:rPr>
+        <w:t>router</w:t>
+      </w:r>
+      <w:r>
+        <w:rPr>
+          <w:rFonts w:ascii="Fira Code" w:eastAsia="Times New Roman" w:hAnsi="Fira Code" w:cs="Times New Roman"/>
+          <w:color w:val="ABB2BF"/>
+          <w:sz w:val="19"/>
+          <w:szCs w:val="19"/>
+        </w:rPr>
+        <w:t>,</w:t>
+      </w:r>
+    </w:p>
+    <w:p>
+      <w:pPr>
+        <w:shd w:val="clear" w:color="auto" w:fill="282C34"/>
+        <w:spacing w:after="0" w:line="345" w:lineRule="atLeast"/>
+        <w:rPr>
+          <w:rFonts w:ascii="Fira Code" w:eastAsia="Times New Roman" w:hAnsi="Fira Code" w:cs="Times New Roman"/>
+          <w:color w:val="BBBBBB"/>
+          <w:sz w:val="19"/>
+          <w:szCs w:val="19"/>
+        </w:rPr>
+      </w:pPr>
+      <w:r>
+        <w:rPr>
+          <w:rFonts w:ascii="Fira Code" w:eastAsia="Times New Roman" w:hAnsi="Fira Code" w:cs="Times New Roman"/>
+          <w:color w:val="BBBBBB"/>
+          <w:sz w:val="19"/>
+          <w:szCs w:val="19"/>
+        </w:rPr>
+        <w:t>    </w:t>
+      </w:r>
+      <w:r>
+        <w:rPr>
+          <w:rFonts w:ascii="Fira Code" w:eastAsia="Times New Roman" w:hAnsi="Fira Code" w:cs="Times New Roman"/>
+          <w:color w:val="E06C75"/>
+          <w:sz w:val="19"/>
+          <w:szCs w:val="19"/>
+        </w:rPr>
+        <w:t>vuetify</w:t>
+      </w:r>
+      <w:r>
+        <w:rPr>
+          <w:rFonts w:ascii="Fira Code" w:eastAsia="Times New Roman" w:hAnsi="Fira Code" w:cs="Times New Roman"/>
+          <w:color w:val="ABB2BF"/>
+          <w:sz w:val="19"/>
+          <w:szCs w:val="19"/>
+        </w:rPr>
+        <w:t>,</w:t>
+      </w:r>
+    </w:p>
+    <w:p>
+      <w:pPr>
+        <w:shd w:val="clear" w:color="auto" w:fill="282C34"/>
+        <w:spacing w:after="0" w:line="345" w:lineRule="atLeast"/>
+        <w:rPr>
+          <w:rFonts w:ascii="Fira Code" w:eastAsia="Times New Roman" w:hAnsi="Fira Code" w:cs="Times New Roman"/>
+          <w:color w:val="BBBBBB"/>
+          <w:sz w:val="19"/>
+          <w:szCs w:val="19"/>
+        </w:rPr>
+      </w:pPr>
+      <w:r>
+        <w:rPr>
+          <w:rFonts w:ascii="Fira Code" w:eastAsia="Times New Roman" w:hAnsi="Fira Code" w:cs="Times New Roman"/>
+          <w:color w:val="BBBBBB"/>
+          <w:sz w:val="19"/>
+          <w:szCs w:val="19"/>
+        </w:rPr>
+        <w:t>    </w:t>
+      </w:r>
+      <w:r>
+        <w:rPr>
+          <w:rFonts w:ascii="Fira Code" w:eastAsia="Times New Roman" w:hAnsi="Fira Code" w:cs="Times New Roman"/>
+          <w:color w:val="61AFEF"/>
+          <w:sz w:val="19"/>
+          <w:szCs w:val="19"/>
+        </w:rPr>
+        <w:t>render</w:t>
+      </w:r>
+      <w:r>
+        <w:rPr>
+          <w:rFonts w:ascii="Fira Code" w:eastAsia="Times New Roman" w:hAnsi="Fira Code" w:cs="Times New Roman"/>
+          <w:color w:val="56B6C2"/>
+          <w:sz w:val="19"/>
+          <w:szCs w:val="19"/>
+        </w:rPr>
+        <w:t>:</w:t>
+      </w:r>
+      <w:r>
+        <w:rPr>
+          <w:rFonts w:ascii="Fira Code" w:eastAsia="Times New Roman" w:hAnsi="Fira Code" w:cs="Times New Roman"/>
+          <w:color w:val="BBBBBB"/>
+          <w:sz w:val="19"/>
+          <w:szCs w:val="19"/>
+        </w:rPr>
+        <w:t> </w:t>
+      </w:r>
+      <w:r>
+        <w:rPr>
+          <w:rFonts w:ascii="Fira Code" w:eastAsia="Times New Roman" w:hAnsi="Fira Code" w:cs="Times New Roman"/>
+          <w:color w:val="ABB2BF"/>
+          <w:sz w:val="19"/>
+          <w:szCs w:val="19"/>
+        </w:rPr>
+        <w:t>h</w:t>
+      </w:r>
+      <w:r>
+        <w:rPr>
+          <w:rFonts w:ascii="Fira Code" w:eastAsia="Times New Roman" w:hAnsi="Fira Code" w:cs="Times New Roman"/>
+          <w:color w:val="BBBBBB"/>
+          <w:sz w:val="19"/>
+          <w:szCs w:val="19"/>
+        </w:rPr>
+        <w:t> </w:t>
+      </w:r>
+      <w:r>
+        <w:rPr>
+          <w:rFonts w:ascii="Fira Code" w:eastAsia="Times New Roman" w:hAnsi="Fira Code" w:cs="Times New Roman"/>
+          <w:color w:val="C678DD"/>
+          <w:sz w:val="19"/>
+          <w:szCs w:val="19"/>
+        </w:rPr>
+        <w:t>=&gt;</w:t>
+      </w:r>
+      <w:r>
+        <w:rPr>
+          <w:rFonts w:ascii="Fira Code" w:eastAsia="Times New Roman" w:hAnsi="Fira Code" w:cs="Times New Roman"/>
+          <w:color w:val="BBBBBB"/>
+          <w:sz w:val="19"/>
+          <w:szCs w:val="19"/>
+        </w:rPr>
+        <w:t> </w:t>
+      </w:r>
+      <w:r>
+        <w:rPr>
+          <w:rFonts w:ascii="Fira Code" w:eastAsia="Times New Roman" w:hAnsi="Fira Code" w:cs="Times New Roman"/>
+          <w:color w:val="ABB2BF"/>
+          <w:sz w:val="19"/>
+          <w:szCs w:val="19"/>
+        </w:rPr>
+        <w:t>h(App)</w:t>
+      </w:r>
+    </w:p>
+    <w:p>
+      <w:pPr>
+        <w:shd w:val="clear" w:color="auto" w:fill="282C34"/>
+        <w:spacing w:after="0" w:line="345" w:lineRule="atLeast"/>
+        <w:rPr>
+          <w:rFonts w:ascii="Fira Code" w:eastAsia="Times New Roman" w:hAnsi="Fira Code" w:cs="Times New Roman"/>
+          <w:color w:val="BBBBBB"/>
+          <w:sz w:val="19"/>
+          <w:szCs w:val="19"/>
+        </w:rPr>
+      </w:pPr>
+      <w:r>
+        <w:rPr>
+          <w:rFonts w:ascii="Fira Code" w:eastAsia="Times New Roman" w:hAnsi="Fira Code" w:cs="Times New Roman"/>
+          <w:color w:val="BBBBBB"/>
+          <w:sz w:val="19"/>
+          <w:szCs w:val="19"/>
+        </w:rPr>
+        <w:t>  </w:t>
+      </w:r>
+      <w:r>
+        <w:rPr>
+          <w:rFonts w:ascii="Fira Code" w:eastAsia="Times New Roman" w:hAnsi="Fira Code" w:cs="Times New Roman"/>
+          <w:color w:val="ABB2BF"/>
+          <w:sz w:val="19"/>
+          <w:szCs w:val="19"/>
+        </w:rPr>
+        <w:t>}).</w:t>
+      </w:r>
+      <w:r>
+        <w:rPr>
+          <w:rFonts w:ascii="Fira Code" w:eastAsia="Times New Roman" w:hAnsi="Fira Code" w:cs="Times New Roman"/>
+          <w:color w:val="61AFEF"/>
+          <w:sz w:val="19"/>
+          <w:szCs w:val="19"/>
+        </w:rPr>
+        <w:t>$mount</w:t>
+      </w:r>
+      <w:r>
+        <w:rPr>
+          <w:rFonts w:ascii="Fira Code" w:eastAsia="Times New Roman" w:hAnsi="Fira Code" w:cs="Times New Roman"/>
+          <w:color w:val="ABB2BF"/>
+          <w:sz w:val="19"/>
+          <w:szCs w:val="19"/>
+        </w:rPr>
+        <w:t>(</w:t>
+      </w:r>
+      <w:r>
+        <w:rPr>
+          <w:rFonts w:ascii="Fira Code" w:eastAsia="Times New Roman" w:hAnsi="Fira Code" w:cs="Times New Roman"/>
+          <w:color w:val="98C379"/>
+          <w:sz w:val="19"/>
+          <w:szCs w:val="19"/>
+        </w:rPr>
+        <w:t>"#app"</w:t>
+      </w:r>
+      <w:r>
+        <w:rPr>
+          <w:rFonts w:ascii="Fira Code" w:eastAsia="Times New Roman" w:hAnsi="Fira Code" w:cs="Times New Roman"/>
+          <w:color w:val="ABB2BF"/>
+          <w:sz w:val="19"/>
+          <w:szCs w:val="19"/>
+        </w:rPr>
+        <w:t>);</w:t>
+      </w:r>
+    </w:p>
+    <w:p>
+      <w:pPr>
+        <w:shd w:val="clear" w:color="auto" w:fill="282C34"/>
+        <w:spacing w:after="0" w:line="345" w:lineRule="atLeast"/>
+        <w:rPr>
+          <w:rFonts w:ascii="Fira Code" w:eastAsia="Times New Roman" w:hAnsi="Fira Code" w:cs="Times New Roman"/>
+          <w:color w:val="BBBBBB"/>
+          <w:sz w:val="19"/>
+          <w:szCs w:val="19"/>
+        </w:rPr>
+      </w:pPr>
+      <w:r>
+        <w:rPr>
+          <w:rFonts w:ascii="Fira Code" w:eastAsia="Times New Roman" w:hAnsi="Fira Code" w:cs="Times New Roman"/>
+          <w:color w:val="BBBBBB"/>
+          <w:sz w:val="19"/>
+          <w:szCs w:val="19"/>
+        </w:rPr>
+        <w:t>  </w:t>
+      </w:r>
+    </w:p>
+    <w:p>
+      <w:pPr>
+        <w:shd w:val="clear" w:color="auto" w:fill="282C34"/>
+        <w:spacing w:after="0" w:line="345" w:lineRule="atLeast"/>
+        <w:rPr>
+          <w:rFonts w:ascii="Fira Code" w:eastAsia="Times New Roman" w:hAnsi="Fira Code" w:cs="Times New Roman"/>
+          <w:color w:val="BBBBBB"/>
+          <w:sz w:val="19"/>
+          <w:szCs w:val="19"/>
+        </w:rPr>
+      </w:pPr>
+      <w:r>
+        <w:rPr>
+          <w:rFonts w:ascii="Fira Code" w:eastAsia="Times New Roman" w:hAnsi="Fira Code" w:cs="Times New Roman"/>
+          <w:color w:val="ABB2BF"/>
+          <w:sz w:val="19"/>
+          <w:szCs w:val="19"/>
+        </w:rPr>
+        <w:t>})</w:t>
+      </w:r>
+    </w:p>
+    <w:p>
+      <w:pPr>
+        <w:shd w:val="clear" w:color="auto" w:fill="282C34"/>
+        <w:spacing w:after="0" w:line="345" w:lineRule="atLeast"/>
+        <w:rPr>
+          <w:rFonts w:ascii="Fira Code" w:eastAsia="Times New Roman" w:hAnsi="Fira Code" w:cs="Times New Roman"/>
+          <w:color w:val="BBBBBB"/>
+          <w:sz w:val="19"/>
+          <w:szCs w:val="19"/>
+        </w:rPr>
+      </w:pPr>
+    </w:p>
+    <w:p>
+      <w:pPr>
+        <w:rPr>
+          <w:rFonts w:ascii="Fira Code" w:eastAsia="Times New Roman" w:hAnsi="Fira Code" w:cs="Times New Roman"/>
+          <w:b/>
+          <w:color w:val="ABB2BF"/>
+          <w:sz w:val="19"/>
+          <w:szCs w:val="19"/>
+          <w:lang w:bidi="ar-EG"/>
+        </w:rPr>
+      </w:pPr>
+    </w:p>
+    <w:p>
+      <w:pPr>
+        <w:rPr>
+          <w:rFonts w:ascii="Fira Code" w:eastAsia="Times New Roman" w:hAnsi="Fira Code" w:cs="Times New Roman"/>
+          <w:b/>
+          <w:sz w:val="19"/>
+          <w:szCs w:val="19"/>
+          <w:lang w:bidi="ar-EG"/>
+        </w:rPr>
+      </w:pPr>
+      <w:r>
+        <w:rPr>
+          <w:rFonts w:ascii="Fira Code" w:eastAsia="Times New Roman" w:hAnsi="Fira Code" w:cs="Times New Roman"/>
+          <w:b/>
+          <w:sz w:val="19"/>
+          <w:szCs w:val="19"/>
+          <w:lang w:bidi="ar-EG"/>
+        </w:rPr>
+        <w:t xml:space="preserve">User </w:t>
+      </w:r>
+      <w:r>
+        <w:rPr>
+          <w:rFonts w:ascii="Fira Code" w:eastAsia="Times New Roman" w:hAnsi="Fira Code" w:cs="Times New Roman"/>
+          <w:b/>
+          <w:sz w:val="19"/>
+          <w:szCs w:val="19"/>
+          <w:lang w:bidi="ar-EG"/>
+        </w:rPr>
+        <w:t xml:space="preserve">Login in FireBase </w:t>
+      </w:r>
+    </w:p>
+    <w:p>
+      <w:pPr>
+        <w:shd w:val="clear" w:color="auto" w:fill="282C34"/>
+        <w:spacing w:after="0" w:line="345" w:lineRule="atLeast"/>
+        <w:rPr>
+          <w:rFonts w:ascii="Fira Code" w:eastAsia="Times New Roman" w:hAnsi="Fira Code" w:cs="Times New Roman"/>
+          <w:color w:val="ABB2BF"/>
+          <w:sz w:val="19"/>
+          <w:szCs w:val="19"/>
+        </w:rPr>
+      </w:pPr>
+      <w:r>
+        <w:rPr>
+          <w:rFonts w:ascii="Fira Code" w:eastAsia="Times New Roman" w:hAnsi="Fira Code" w:cs="Times New Roman"/>
+          <w:color w:val="61AFEF"/>
+          <w:sz w:val="19"/>
+          <w:szCs w:val="19"/>
+        </w:rPr>
+        <w:t>login</w:t>
+      </w:r>
+      <w:r>
+        <w:rPr>
+          <w:rFonts w:ascii="Fira Code" w:eastAsia="Times New Roman" w:hAnsi="Fira Code" w:cs="Times New Roman"/>
+          <w:color w:val="ABB2BF"/>
+          <w:sz w:val="19"/>
+          <w:szCs w:val="19"/>
+        </w:rPr>
+        <w:t>() {</w:t>
+      </w:r>
+    </w:p>
+    <w:p>
+      <w:pPr>
+        <w:shd w:val="clear" w:color="auto" w:fill="282C34"/>
+        <w:spacing w:after="0" w:line="345" w:lineRule="atLeast"/>
+        <w:rPr>
+          <w:rFonts w:ascii="Fira Code" w:eastAsia="Times New Roman" w:hAnsi="Fira Code" w:cs="Times New Roman"/>
+          <w:color w:val="ABB2BF"/>
+          <w:sz w:val="19"/>
+          <w:szCs w:val="19"/>
+        </w:rPr>
+      </w:pPr>
+      <w:r>
+        <w:rPr>
+          <w:rFonts w:ascii="Fira Code" w:eastAsia="Times New Roman" w:hAnsi="Fira Code" w:cs="Times New Roman"/>
+          <w:color w:val="ABB2BF"/>
+          <w:sz w:val="19"/>
+          <w:szCs w:val="19"/>
+        </w:rPr>
+        <w:t>    </w:t>
+      </w:r>
+      <w:r>
+        <w:rPr>
+          <w:rFonts w:ascii="Fira Code" w:eastAsia="Times New Roman" w:hAnsi="Fira Code" w:cs="Times New Roman"/>
+          <w:color w:val="C678DD"/>
+          <w:sz w:val="19"/>
+          <w:szCs w:val="19"/>
+        </w:rPr>
+        <w:t>if</w:t>
+      </w:r>
+      <w:r>
+        <w:rPr>
+          <w:rFonts w:ascii="Fira Code" w:eastAsia="Times New Roman" w:hAnsi="Fira Code" w:cs="Times New Roman"/>
+          <w:color w:val="ABB2BF"/>
+          <w:sz w:val="19"/>
+          <w:szCs w:val="19"/>
+        </w:rPr>
+        <w:t> (</w:t>
+      </w:r>
+      <w:r>
+        <w:rPr>
+          <w:rFonts w:ascii="Fira Code" w:eastAsia="Times New Roman" w:hAnsi="Fira Code" w:cs="Times New Roman"/>
+          <w:color w:val="E06C75"/>
+          <w:sz w:val="19"/>
+          <w:szCs w:val="19"/>
+        </w:rPr>
+        <w:t>this</w:t>
+      </w:r>
+      <w:r>
+        <w:rPr>
+          <w:rFonts w:ascii="Fira Code" w:eastAsia="Times New Roman" w:hAnsi="Fira Code" w:cs="Times New Roman"/>
+          <w:color w:val="ABB2BF"/>
+          <w:sz w:val="19"/>
+          <w:szCs w:val="19"/>
+        </w:rPr>
+        <w:t>.</w:t>
+      </w:r>
+      <w:r>
+        <w:rPr>
+          <w:rFonts w:ascii="Fira Code" w:eastAsia="Times New Roman" w:hAnsi="Fira Code" w:cs="Times New Roman"/>
+          <w:color w:val="E06C75"/>
+          <w:sz w:val="19"/>
+          <w:szCs w:val="19"/>
+        </w:rPr>
+        <w:t>email</w:t>
+      </w:r>
+      <w:r>
+        <w:rPr>
+          <w:rFonts w:ascii="Fira Code" w:eastAsia="Times New Roman" w:hAnsi="Fira Code" w:cs="Times New Roman"/>
+          <w:color w:val="ABB2BF"/>
+          <w:sz w:val="19"/>
+          <w:szCs w:val="19"/>
+        </w:rPr>
+        <w:t> </w:t>
+      </w:r>
+      <w:r>
+        <w:rPr>
+          <w:rFonts w:ascii="Fira Code" w:eastAsia="Times New Roman" w:hAnsi="Fira Code" w:cs="Times New Roman"/>
+          <w:color w:val="56B6C2"/>
+          <w:sz w:val="19"/>
+          <w:szCs w:val="19"/>
+        </w:rPr>
+        <w:t>&amp;&amp;</w:t>
+      </w:r>
+      <w:r>
+        <w:rPr>
+          <w:rFonts w:ascii="Fira Code" w:eastAsia="Times New Roman" w:hAnsi="Fira Code" w:cs="Times New Roman"/>
+          <w:color w:val="ABB2BF"/>
+          <w:sz w:val="19"/>
+          <w:szCs w:val="19"/>
+        </w:rPr>
+        <w:t> </w:t>
+      </w:r>
+      <w:r>
+        <w:rPr>
+          <w:rFonts w:ascii="Fira Code" w:eastAsia="Times New Roman" w:hAnsi="Fira Code" w:cs="Times New Roman"/>
+          <w:color w:val="E06C75"/>
+          <w:sz w:val="19"/>
+          <w:szCs w:val="19"/>
+        </w:rPr>
+        <w:t>this</w:t>
+      </w:r>
+      <w:r>
+        <w:rPr>
+          <w:rFonts w:ascii="Fira Code" w:eastAsia="Times New Roman" w:hAnsi="Fira Code" w:cs="Times New Roman"/>
+          <w:color w:val="ABB2BF"/>
+          <w:sz w:val="19"/>
+          <w:szCs w:val="19"/>
+        </w:rPr>
+        <w:t>.</w:t>
+      </w:r>
+      <w:r>
+        <w:rPr>
+          <w:rFonts w:ascii="Fira Code" w:eastAsia="Times New Roman" w:hAnsi="Fira Code" w:cs="Times New Roman"/>
+          <w:color w:val="E06C75"/>
+          <w:sz w:val="19"/>
+          <w:szCs w:val="19"/>
+        </w:rPr>
+        <w:t>password</w:t>
+      </w:r>
+      <w:r>
+        <w:rPr>
+          <w:rFonts w:ascii="Fira Code" w:eastAsia="Times New Roman" w:hAnsi="Fira Code" w:cs="Times New Roman"/>
+          <w:color w:val="ABB2BF"/>
+          <w:sz w:val="19"/>
+          <w:szCs w:val="19"/>
+        </w:rPr>
+        <w:t>) { </w:t>
+      </w:r>
+      <w:r>
+        <w:rPr>
+          <w:rFonts w:ascii="Fira Code" w:eastAsia="Times New Roman" w:hAnsi="Fira Code" w:cs="Times New Roman"/>
+          <w:i/>
+          <w:iCs/>
+          <w:color w:val="5C6370"/>
+          <w:sz w:val="19"/>
+          <w:szCs w:val="19"/>
+        </w:rPr>
+        <w:t>//check of fields are filled</w:t>
+      </w:r>
+    </w:p>
+    <w:p>
+      <w:pPr>
+        <w:shd w:val="clear" w:color="auto" w:fill="282C34"/>
+        <w:spacing w:after="0" w:line="345" w:lineRule="atLeast"/>
+        <w:rPr>
+          <w:rFonts w:ascii="Fira Code" w:eastAsia="Times New Roman" w:hAnsi="Fira Code" w:cs="Times New Roman"/>
+          <w:color w:val="ABB2BF"/>
+          <w:sz w:val="19"/>
+          <w:szCs w:val="19"/>
+        </w:rPr>
+      </w:pPr>
+      <w:r>
+        <w:rPr>
+          <w:rFonts w:ascii="Fira Code" w:eastAsia="Times New Roman" w:hAnsi="Fira Code" w:cs="Times New Roman"/>
+          <w:color w:val="ABB2BF"/>
+          <w:sz w:val="19"/>
+          <w:szCs w:val="19"/>
+        </w:rPr>
+        <w:t>        firebase.</w:t>
+      </w:r>
+      <w:r>
+        <w:rPr>
+          <w:rFonts w:ascii="Fira Code" w:eastAsia="Times New Roman" w:hAnsi="Fira Code" w:cs="Times New Roman"/>
+          <w:color w:val="61AFEF"/>
+          <w:sz w:val="19"/>
+          <w:szCs w:val="19"/>
+        </w:rPr>
+        <w:t>auth</w:t>
+      </w:r>
+      <w:r>
+        <w:rPr>
+          <w:rFonts w:ascii="Fira Code" w:eastAsia="Times New Roman" w:hAnsi="Fira Code" w:cs="Times New Roman"/>
+          <w:color w:val="ABB2BF"/>
+          <w:sz w:val="19"/>
+          <w:szCs w:val="19"/>
+        </w:rPr>
+        <w:t>().</w:t>
+      </w:r>
+      <w:r>
+        <w:rPr>
+          <w:rFonts w:ascii="Fira Code" w:eastAsia="Times New Roman" w:hAnsi="Fira Code" w:cs="Times New Roman"/>
+          <w:color w:val="61AFEF"/>
+          <w:sz w:val="19"/>
+          <w:szCs w:val="19"/>
+        </w:rPr>
+        <w:t>signInWithEmailAndPassword</w:t>
+      </w:r>
+      <w:r>
+        <w:rPr>
+          <w:rFonts w:ascii="Fira Code" w:eastAsia="Times New Roman" w:hAnsi="Fira Code" w:cs="Times New Roman"/>
+          <w:color w:val="ABB2BF"/>
+          <w:sz w:val="19"/>
+          <w:szCs w:val="19"/>
+        </w:rPr>
+        <w:t>(</w:t>
+      </w:r>
+      <w:r>
+        <w:rPr>
+          <w:rFonts w:ascii="Fira Code" w:eastAsia="Times New Roman" w:hAnsi="Fira Code" w:cs="Times New Roman"/>
+          <w:color w:val="E06C75"/>
+          <w:sz w:val="19"/>
+          <w:szCs w:val="19"/>
+        </w:rPr>
+        <w:t>this</w:t>
+      </w:r>
+      <w:r>
+        <w:rPr>
+          <w:rFonts w:ascii="Fira Code" w:eastAsia="Times New Roman" w:hAnsi="Fira Code" w:cs="Times New Roman"/>
+          <w:color w:val="ABB2BF"/>
+          <w:sz w:val="19"/>
+          <w:szCs w:val="19"/>
+        </w:rPr>
+        <w:t>.</w:t>
+      </w:r>
+      <w:r>
+        <w:rPr>
+          <w:rFonts w:ascii="Fira Code" w:eastAsia="Times New Roman" w:hAnsi="Fira Code" w:cs="Times New Roman"/>
+          <w:color w:val="E06C75"/>
+          <w:sz w:val="19"/>
+          <w:szCs w:val="19"/>
+        </w:rPr>
+        <w:t>email</w:t>
+      </w:r>
+      <w:r>
+        <w:rPr>
+          <w:rFonts w:ascii="Fira Code" w:eastAsia="Times New Roman" w:hAnsi="Fira Code" w:cs="Times New Roman"/>
+          <w:color w:val="ABB2BF"/>
+          <w:sz w:val="19"/>
+          <w:szCs w:val="19"/>
+        </w:rPr>
+        <w:t>, </w:t>
+      </w:r>
+      <w:r>
+        <w:rPr>
+          <w:rFonts w:ascii="Fira Code" w:eastAsia="Times New Roman" w:hAnsi="Fira Code" w:cs="Times New Roman"/>
+          <w:color w:val="E06C75"/>
+          <w:sz w:val="19"/>
+          <w:szCs w:val="19"/>
+        </w:rPr>
+        <w:t>this</w:t>
+      </w:r>
+      <w:r>
+        <w:rPr>
+          <w:rFonts w:ascii="Fira Code" w:eastAsia="Times New Roman" w:hAnsi="Fira Code" w:cs="Times New Roman"/>
+          <w:color w:val="ABB2BF"/>
+          <w:sz w:val="19"/>
+          <w:szCs w:val="19"/>
+        </w:rPr>
+        <w:t>.</w:t>
+      </w:r>
+      <w:r>
+        <w:rPr>
+          <w:rFonts w:ascii="Fira Code" w:eastAsia="Times New Roman" w:hAnsi="Fira Code" w:cs="Times New Roman"/>
+          <w:color w:val="E06C75"/>
+          <w:sz w:val="19"/>
+          <w:szCs w:val="19"/>
+        </w:rPr>
+        <w:t>password</w:t>
+      </w:r>
+      <w:r>
+        <w:rPr>
+          <w:rFonts w:ascii="Fira Code" w:eastAsia="Times New Roman" w:hAnsi="Fira Code" w:cs="Times New Roman"/>
+          <w:color w:val="ABB2BF"/>
+          <w:sz w:val="19"/>
+          <w:szCs w:val="19"/>
+        </w:rPr>
+        <w:t>)</w:t>
+      </w:r>
+    </w:p>
+    <w:p>
+      <w:pPr>
+        <w:shd w:val="clear" w:color="auto" w:fill="282C34"/>
+        <w:spacing w:after="0" w:line="345" w:lineRule="atLeast"/>
+        <w:rPr>
+          <w:rFonts w:ascii="Fira Code" w:eastAsia="Times New Roman" w:hAnsi="Fira Code" w:cs="Times New Roman"/>
+          <w:color w:val="ABB2BF"/>
+          <w:sz w:val="19"/>
+          <w:szCs w:val="19"/>
+        </w:rPr>
+      </w:pPr>
+      <w:r>
+        <w:rPr>
+          <w:rFonts w:ascii="Fira Code" w:eastAsia="Times New Roman" w:hAnsi="Fira Code" w:cs="Times New Roman"/>
+          <w:color w:val="ABB2BF"/>
+          <w:sz w:val="19"/>
+          <w:szCs w:val="19"/>
+        </w:rPr>
+        <w:t>        .</w:t>
+      </w:r>
+      <w:r>
+        <w:rPr>
+          <w:rFonts w:ascii="Fira Code" w:eastAsia="Times New Roman" w:hAnsi="Fira Code" w:cs="Times New Roman"/>
+          <w:color w:val="61AFEF"/>
+          <w:sz w:val="19"/>
+          <w:szCs w:val="19"/>
+        </w:rPr>
+        <w:t>then</w:t>
+      </w:r>
+      <w:r>
+        <w:rPr>
+          <w:rFonts w:ascii="Fira Code" w:eastAsia="Times New Roman" w:hAnsi="Fira Code" w:cs="Times New Roman"/>
+          <w:color w:val="ABB2BF"/>
+          <w:sz w:val="19"/>
+          <w:szCs w:val="19"/>
+        </w:rPr>
+        <w:t>(user </w:t>
+      </w:r>
+      <w:r>
+        <w:rPr>
+          <w:rFonts w:ascii="Fira Code" w:eastAsia="Times New Roman" w:hAnsi="Fira Code" w:cs="Times New Roman"/>
+          <w:color w:val="C678DD"/>
+          <w:sz w:val="19"/>
+          <w:szCs w:val="19"/>
+        </w:rPr>
+        <w:t>=&gt;</w:t>
+      </w:r>
+      <w:r>
+        <w:rPr>
+          <w:rFonts w:ascii="Fira Code" w:eastAsia="Times New Roman" w:hAnsi="Fira Code" w:cs="Times New Roman"/>
+          <w:color w:val="ABB2BF"/>
+          <w:sz w:val="19"/>
+          <w:szCs w:val="19"/>
+        </w:rPr>
+        <w:t> {</w:t>
+      </w:r>
+    </w:p>
+    <w:p>
+      <w:pPr>
+        <w:shd w:val="clear" w:color="auto" w:fill="282C34"/>
+        <w:spacing w:after="0" w:line="345" w:lineRule="atLeast"/>
+        <w:rPr>
+          <w:rFonts w:ascii="Fira Code" w:eastAsia="Times New Roman" w:hAnsi="Fira Code" w:cs="Times New Roman"/>
+          <w:color w:val="ABB2BF"/>
+          <w:sz w:val="19"/>
+          <w:szCs w:val="19"/>
+        </w:rPr>
+      </w:pPr>
+      <w:r>
+        <w:rPr>
+          <w:rFonts w:ascii="Fira Code" w:eastAsia="Times New Roman" w:hAnsi="Fira Code" w:cs="Times New Roman"/>
+          <w:color w:val="ABB2BF"/>
+          <w:sz w:val="19"/>
+          <w:szCs w:val="19"/>
+        </w:rPr>
+        <w:t>            </w:t>
+      </w:r>
+      <w:r>
+        <w:rPr>
+          <w:rFonts w:ascii="Fira Code" w:eastAsia="Times New Roman" w:hAnsi="Fira Code" w:cs="Times New Roman"/>
+          <w:color w:val="E06C75"/>
+          <w:sz w:val="19"/>
+          <w:szCs w:val="19"/>
+        </w:rPr>
+        <w:t>this</w:t>
+      </w:r>
+      <w:r>
+        <w:rPr>
+          <w:rFonts w:ascii="Fira Code" w:eastAsia="Times New Roman" w:hAnsi="Fira Code" w:cs="Times New Roman"/>
+          <w:color w:val="ABB2BF"/>
+          <w:sz w:val="19"/>
+          <w:szCs w:val="19"/>
+        </w:rPr>
+        <w:t>.</w:t>
+      </w:r>
+      <w:r>
+        <w:rPr>
+          <w:rFonts w:ascii="Fira Code" w:eastAsia="Times New Roman" w:hAnsi="Fira Code" w:cs="Times New Roman"/>
+          <w:color w:val="E06C75"/>
+          <w:sz w:val="19"/>
+          <w:szCs w:val="19"/>
+        </w:rPr>
+        <w:t>$router</w:t>
+      </w:r>
+      <w:r>
+        <w:rPr>
+          <w:rFonts w:ascii="Fira Code" w:eastAsia="Times New Roman" w:hAnsi="Fira Code" w:cs="Times New Roman"/>
+          <w:color w:val="ABB2BF"/>
+          <w:sz w:val="19"/>
+          <w:szCs w:val="19"/>
+        </w:rPr>
+        <w:t>.</w:t>
+      </w:r>
+      <w:r>
+        <w:rPr>
+          <w:rFonts w:ascii="Fira Code" w:eastAsia="Times New Roman" w:hAnsi="Fira Code" w:cs="Times New Roman"/>
+          <w:color w:val="61AFEF"/>
+          <w:sz w:val="19"/>
+          <w:szCs w:val="19"/>
+        </w:rPr>
+        <w:t>push</w:t>
+      </w:r>
+      <w:r>
+        <w:rPr>
+          <w:rFonts w:ascii="Fira Code" w:eastAsia="Times New Roman" w:hAnsi="Fira Code" w:cs="Times New Roman"/>
+          <w:color w:val="ABB2BF"/>
+          <w:sz w:val="19"/>
+          <w:szCs w:val="19"/>
+        </w:rPr>
+        <w:t>({</w:t>
+      </w:r>
+      <w:r>
+        <w:rPr>
+          <w:rFonts w:ascii="Fira Code" w:eastAsia="Times New Roman" w:hAnsi="Fira Code" w:cs="Times New Roman"/>
+          <w:color w:val="E06C75"/>
+          <w:sz w:val="19"/>
+          <w:szCs w:val="19"/>
+        </w:rPr>
+        <w:t>name</w:t>
+      </w:r>
+      <w:r>
+        <w:rPr>
+          <w:rFonts w:ascii="Fira Code" w:eastAsia="Times New Roman" w:hAnsi="Fira Code" w:cs="Times New Roman"/>
+          <w:color w:val="56B6C2"/>
+          <w:sz w:val="19"/>
+          <w:szCs w:val="19"/>
+        </w:rPr>
+        <w:t>:</w:t>
+      </w:r>
+      <w:r>
+        <w:rPr>
+          <w:rFonts w:ascii="Fira Code" w:eastAsia="Times New Roman" w:hAnsi="Fira Code" w:cs="Times New Roman"/>
+          <w:color w:val="98C379"/>
+          <w:sz w:val="19"/>
+          <w:szCs w:val="19"/>
+        </w:rPr>
+        <w:t>'GMap'</w:t>
+      </w:r>
+      <w:r>
+        <w:rPr>
+          <w:rFonts w:ascii="Fira Code" w:eastAsia="Times New Roman" w:hAnsi="Fira Code" w:cs="Times New Roman"/>
+          <w:color w:val="ABB2BF"/>
+          <w:sz w:val="19"/>
+          <w:szCs w:val="19"/>
+        </w:rPr>
+        <w:t>})</w:t>
+      </w:r>
+    </w:p>
+    <w:p>
+      <w:pPr>
+        <w:shd w:val="clear" w:color="auto" w:fill="282C34"/>
+        <w:spacing w:after="0" w:line="345" w:lineRule="atLeast"/>
+        <w:rPr>
+          <w:rFonts w:ascii="Fira Code" w:eastAsia="Times New Roman" w:hAnsi="Fira Code" w:cs="Times New Roman"/>
+          <w:color w:val="ABB2BF"/>
+          <w:sz w:val="19"/>
+          <w:szCs w:val="19"/>
+        </w:rPr>
+      </w:pPr>
+      <w:r>
+        <w:rPr>
+          <w:rFonts w:ascii="Fira Code" w:eastAsia="Times New Roman" w:hAnsi="Fira Code" w:cs="Times New Roman"/>
+          <w:color w:val="ABB2BF"/>
+          <w:sz w:val="19"/>
+          <w:szCs w:val="19"/>
+        </w:rPr>
+        <w:t>        }).</w:t>
+      </w:r>
+      <w:r>
+        <w:rPr>
+          <w:rFonts w:ascii="Fira Code" w:eastAsia="Times New Roman" w:hAnsi="Fira Code" w:cs="Times New Roman"/>
+          <w:color w:val="61AFEF"/>
+          <w:sz w:val="19"/>
+          <w:szCs w:val="19"/>
+        </w:rPr>
+        <w:t>catch</w:t>
+      </w:r>
+      <w:r>
+        <w:rPr>
+          <w:rFonts w:ascii="Fira Code" w:eastAsia="Times New Roman" w:hAnsi="Fira Code" w:cs="Times New Roman"/>
+          <w:color w:val="ABB2BF"/>
+          <w:sz w:val="19"/>
+          <w:szCs w:val="19"/>
+        </w:rPr>
+        <w:t>(error </w:t>
+      </w:r>
+      <w:r>
+        <w:rPr>
+          <w:rFonts w:ascii="Fira Code" w:eastAsia="Times New Roman" w:hAnsi="Fira Code" w:cs="Times New Roman"/>
+          <w:color w:val="C678DD"/>
+          <w:sz w:val="19"/>
+          <w:szCs w:val="19"/>
+        </w:rPr>
+        <w:t>=&gt;</w:t>
+      </w:r>
+      <w:r>
+        <w:rPr>
+          <w:rFonts w:ascii="Fira Code" w:eastAsia="Times New Roman" w:hAnsi="Fira Code" w:cs="Times New Roman"/>
+          <w:color w:val="ABB2BF"/>
+          <w:sz w:val="19"/>
+          <w:szCs w:val="19"/>
+        </w:rPr>
+        <w:t> {</w:t>
+      </w:r>
+      <w:r>
+        <w:rPr>
+          <w:rFonts w:ascii="Fira Code" w:eastAsia="Times New Roman" w:hAnsi="Fira Code" w:cs="Times New Roman"/>
+          <w:color w:val="E06C75"/>
+          <w:sz w:val="19"/>
+          <w:szCs w:val="19"/>
+        </w:rPr>
+        <w:t>this</w:t>
+      </w:r>
+      <w:r>
+        <w:rPr>
+          <w:rFonts w:ascii="Fira Code" w:eastAsia="Times New Roman" w:hAnsi="Fira Code" w:cs="Times New Roman"/>
+          <w:color w:val="ABB2BF"/>
+          <w:sz w:val="19"/>
+          <w:szCs w:val="19"/>
+        </w:rPr>
+        <w:t>.</w:t>
+      </w:r>
+      <w:r>
+        <w:rPr>
+          <w:rFonts w:ascii="Fira Code" w:eastAsia="Times New Roman" w:hAnsi="Fira Code" w:cs="Times New Roman"/>
+          <w:color w:val="E06C75"/>
+          <w:sz w:val="19"/>
+          <w:szCs w:val="19"/>
+        </w:rPr>
+        <w:t>feedback</w:t>
+      </w:r>
+      <w:r>
+        <w:rPr>
+          <w:rFonts w:ascii="Fira Code" w:eastAsia="Times New Roman" w:hAnsi="Fira Code" w:cs="Times New Roman"/>
+          <w:color w:val="ABB2BF"/>
+          <w:sz w:val="19"/>
+          <w:szCs w:val="19"/>
+        </w:rPr>
+        <w:t> </w:t>
+      </w:r>
+      <w:r>
+        <w:rPr>
+          <w:rFonts w:ascii="Fira Code" w:eastAsia="Times New Roman" w:hAnsi="Fira Code" w:cs="Times New Roman"/>
+          <w:color w:val="56B6C2"/>
+          <w:sz w:val="19"/>
+          <w:szCs w:val="19"/>
+        </w:rPr>
+        <w:t>=</w:t>
+      </w:r>
+      <w:r>
+        <w:rPr>
+          <w:rFonts w:ascii="Fira Code" w:eastAsia="Times New Roman" w:hAnsi="Fira Code" w:cs="Times New Roman"/>
+          <w:color w:val="ABB2BF"/>
+          <w:sz w:val="19"/>
+          <w:szCs w:val="19"/>
+        </w:rPr>
+        <w:t> error.</w:t>
+      </w:r>
+      <w:r>
+        <w:rPr>
+          <w:rFonts w:ascii="Fira Code" w:eastAsia="Times New Roman" w:hAnsi="Fira Code" w:cs="Times New Roman"/>
+          <w:color w:val="E06C75"/>
+          <w:sz w:val="19"/>
+          <w:szCs w:val="19"/>
+        </w:rPr>
+        <w:t>message</w:t>
+      </w:r>
+      <w:r>
+        <w:rPr>
+          <w:rFonts w:ascii="Fira Code" w:eastAsia="Times New Roman" w:hAnsi="Fira Code" w:cs="Times New Roman"/>
+          <w:color w:val="ABB2BF"/>
+          <w:sz w:val="19"/>
+          <w:szCs w:val="19"/>
+        </w:rPr>
+        <w:t>})</w:t>
+      </w:r>
+    </w:p>
+    <w:p>
+      <w:pPr>
+        <w:shd w:val="clear" w:color="auto" w:fill="282C34"/>
+        <w:spacing w:after="0" w:line="345" w:lineRule="atLeast"/>
+        <w:rPr>
+          <w:rFonts w:ascii="Fira Code" w:eastAsia="Times New Roman" w:hAnsi="Fira Code" w:cs="Times New Roman"/>
+          <w:color w:val="ABB2BF"/>
+          <w:sz w:val="19"/>
+          <w:szCs w:val="19"/>
+        </w:rPr>
+      </w:pPr>
+      <w:r>
+        <w:rPr>
+          <w:rFonts w:ascii="Fira Code" w:eastAsia="Times New Roman" w:hAnsi="Fira Code" w:cs="Times New Roman"/>
+          <w:color w:val="ABB2BF"/>
+          <w:sz w:val="19"/>
+          <w:szCs w:val="19"/>
+        </w:rPr>
+        <w:t>    } </w:t>
+      </w:r>
+      <w:r>
+        <w:rPr>
+          <w:rFonts w:ascii="Fira Code" w:eastAsia="Times New Roman" w:hAnsi="Fira Code" w:cs="Times New Roman"/>
+          <w:color w:val="C678DD"/>
+          <w:sz w:val="19"/>
+          <w:szCs w:val="19"/>
+        </w:rPr>
+        <w:t>else</w:t>
+      </w:r>
+      <w:r>
+        <w:rPr>
+          <w:rFonts w:ascii="Fira Code" w:eastAsia="Times New Roman" w:hAnsi="Fira Code" w:cs="Times New Roman"/>
+          <w:color w:val="ABB2BF"/>
+          <w:sz w:val="19"/>
+          <w:szCs w:val="19"/>
+        </w:rPr>
+        <w:t> {</w:t>
+      </w:r>
+    </w:p>
+    <w:p>
+      <w:pPr>
+        <w:shd w:val="clear" w:color="auto" w:fill="282C34"/>
+        <w:spacing w:after="0" w:line="345" w:lineRule="atLeast"/>
+        <w:rPr>
+          <w:rFonts w:ascii="Fira Code" w:eastAsia="Times New Roman" w:hAnsi="Fira Code" w:cs="Times New Roman"/>
+          <w:color w:val="ABB2BF"/>
+          <w:sz w:val="19"/>
+          <w:szCs w:val="19"/>
+        </w:rPr>
+      </w:pPr>
+      <w:r>
+        <w:rPr>
+          <w:rFonts w:ascii="Fira Code" w:eastAsia="Times New Roman" w:hAnsi="Fira Code" w:cs="Times New Roman"/>
+          <w:color w:val="ABB2BF"/>
+          <w:sz w:val="19"/>
+          <w:szCs w:val="19"/>
+        </w:rPr>
+        <w:t>        </w:t>
+      </w:r>
+      <w:r>
+        <w:rPr>
+          <w:rFonts w:ascii="Fira Code" w:eastAsia="Times New Roman" w:hAnsi="Fira Code" w:cs="Times New Roman"/>
+          <w:color w:val="E06C75"/>
+          <w:sz w:val="19"/>
+          <w:szCs w:val="19"/>
+        </w:rPr>
+        <w:t>this</w:t>
+      </w:r>
+      <w:r>
+        <w:rPr>
+          <w:rFonts w:ascii="Fira Code" w:eastAsia="Times New Roman" w:hAnsi="Fira Code" w:cs="Times New Roman"/>
+          <w:color w:val="ABB2BF"/>
+          <w:sz w:val="19"/>
+          <w:szCs w:val="19"/>
+        </w:rPr>
+        <w:t>.</w:t>
+      </w:r>
+      <w:r>
+        <w:rPr>
+          <w:rFonts w:ascii="Fira Code" w:eastAsia="Times New Roman" w:hAnsi="Fira Code" w:cs="Times New Roman"/>
+          <w:color w:val="E06C75"/>
+          <w:sz w:val="19"/>
+          <w:szCs w:val="19"/>
+        </w:rPr>
+        <w:t>feedback</w:t>
+      </w:r>
+      <w:r>
+        <w:rPr>
+          <w:rFonts w:ascii="Fira Code" w:eastAsia="Times New Roman" w:hAnsi="Fira Code" w:cs="Times New Roman"/>
+          <w:color w:val="ABB2BF"/>
+          <w:sz w:val="19"/>
+          <w:szCs w:val="19"/>
+        </w:rPr>
+        <w:t> </w:t>
+      </w:r>
+      <w:r>
+        <w:rPr>
+          <w:rFonts w:ascii="Fira Code" w:eastAsia="Times New Roman" w:hAnsi="Fira Code" w:cs="Times New Roman"/>
+          <w:color w:val="56B6C2"/>
+          <w:sz w:val="19"/>
+          <w:szCs w:val="19"/>
+        </w:rPr>
+        <w:t>=</w:t>
+      </w:r>
+      <w:r>
+        <w:rPr>
+          <w:rFonts w:ascii="Fira Code" w:eastAsia="Times New Roman" w:hAnsi="Fira Code" w:cs="Times New Roman"/>
+          <w:color w:val="ABB2BF"/>
+          <w:sz w:val="19"/>
+          <w:szCs w:val="19"/>
+        </w:rPr>
+        <w:t> </w:t>
+      </w:r>
+      <w:r>
+        <w:rPr>
+          <w:rFonts w:ascii="Fira Code" w:eastAsia="Times New Roman" w:hAnsi="Fira Code" w:cs="Times New Roman"/>
+          <w:color w:val="98C379"/>
+          <w:sz w:val="19"/>
+          <w:szCs w:val="19"/>
+        </w:rPr>
+        <w:t>"Please fill all fields !"</w:t>
+      </w:r>
+    </w:p>
+    <w:p>
+      <w:pPr>
+        <w:shd w:val="clear" w:color="auto" w:fill="282C34"/>
+        <w:spacing w:after="0" w:line="345" w:lineRule="atLeast"/>
+        <w:rPr>
+          <w:rFonts w:ascii="Fira Code" w:eastAsia="Times New Roman" w:hAnsi="Fira Code" w:cs="Times New Roman"/>
+          <w:color w:val="ABB2BF"/>
+          <w:sz w:val="19"/>
+          <w:szCs w:val="19"/>
+        </w:rPr>
+      </w:pPr>
+      <w:r>
+        <w:rPr>
+          <w:rFonts w:ascii="Fira Code" w:eastAsia="Times New Roman" w:hAnsi="Fira Code" w:cs="Times New Roman"/>
+          <w:color w:val="ABB2BF"/>
+          <w:sz w:val="19"/>
+          <w:szCs w:val="19"/>
+        </w:rPr>
+        <w:t>    }</w:t>
+      </w:r>
+    </w:p>
+    <w:p>
+      <w:pPr>
+        <w:shd w:val="clear" w:color="auto" w:fill="282C34"/>
+        <w:spacing w:after="0" w:line="345" w:lineRule="atLeast"/>
+        <w:rPr>
+          <w:rFonts w:ascii="Fira Code" w:eastAsia="Times New Roman" w:hAnsi="Fira Code" w:cs="Times New Roman"/>
+          <w:color w:val="ABB2BF"/>
+          <w:sz w:val="19"/>
+          <w:szCs w:val="19"/>
+        </w:rPr>
+      </w:pPr>
+      <w:r>
+        <w:rPr>
+          <w:rFonts w:ascii="Fira Code" w:eastAsia="Times New Roman" w:hAnsi="Fira Code" w:cs="Times New Roman"/>
+          <w:color w:val="ABB2BF"/>
+          <w:sz w:val="19"/>
+          <w:szCs w:val="19"/>
+        </w:rPr>
+        <w:t>} </w:t>
+      </w:r>
+    </w:p>
+    <w:p>
+      <w:pPr>
+        <w:rPr>
+          <w:rFonts w:ascii="Fira Code" w:eastAsia="Times New Roman" w:hAnsi="Fira Code" w:cs="Times New Roman"/>
+          <w:b/>
+          <w:sz w:val="19"/>
+          <w:szCs w:val="19"/>
+          <w:lang w:bidi="ar-EG"/>
+        </w:rPr>
+      </w:pPr>
+      <w:r>
+        <w:rPr>
+          <w:rFonts w:ascii="Fira Code" w:eastAsia="Times New Roman" w:hAnsi="Fira Code" w:cs="Times New Roman"/>
+          <w:b/>
+          <w:sz w:val="19"/>
+          <w:szCs w:val="19"/>
+          <w:lang w:bidi="ar-EG"/>
+        </w:rPr>
+        <w:tab/>
+      </w:r>
+    </w:p>
+    <w:p>
+      <w:pPr>
+        <w:rPr>
+          <w:rFonts w:ascii="Fira Code" w:eastAsia="Times New Roman" w:hAnsi="Fira Code" w:cs="Times New Roman"/>
+          <w:b/>
+          <w:sz w:val="19"/>
+          <w:szCs w:val="19"/>
+          <w:lang w:bidi="ar-EG"/>
+        </w:rPr>
+      </w:pPr>
+      <w:r>
+        <w:rPr>
+          <w:rFonts w:ascii="Fira Code" w:eastAsia="Times New Roman" w:hAnsi="Fira Code" w:cs="Times New Roman"/>
+          <w:b/>
+          <w:sz w:val="19"/>
+          <w:szCs w:val="19"/>
+          <w:lang w:bidi="ar-EG"/>
+        </w:rPr>
+        <w:t xml:space="preserve">User Signout </w:t>
+      </w:r>
+    </w:p>
+    <w:p>
+      <w:pPr>
+        <w:shd w:val="clear" w:color="auto" w:fill="282C34"/>
+        <w:spacing w:after="0" w:line="345" w:lineRule="atLeast"/>
+        <w:rPr>
+          <w:rFonts w:ascii="Fira Code" w:eastAsia="Times New Roman" w:hAnsi="Fira Code" w:cs="Times New Roman"/>
+          <w:color w:val="ABB2BF"/>
+          <w:sz w:val="19"/>
+          <w:szCs w:val="19"/>
+        </w:rPr>
+      </w:pPr>
+      <w:r>
+        <w:rPr>
+          <w:rFonts w:ascii="Fira Code" w:eastAsia="Times New Roman" w:hAnsi="Fira Code" w:cs="Times New Roman"/>
+          <w:color w:val="61AFEF"/>
+          <w:sz w:val="19"/>
+          <w:szCs w:val="19"/>
+        </w:rPr>
+        <w:t>logOut</w:t>
+      </w:r>
+      <w:r>
+        <w:rPr>
+          <w:rFonts w:ascii="Fira Code" w:eastAsia="Times New Roman" w:hAnsi="Fira Code" w:cs="Times New Roman"/>
+          <w:color w:val="ABB2BF"/>
+          <w:sz w:val="19"/>
+          <w:szCs w:val="19"/>
+        </w:rPr>
+        <w:t>(){</w:t>
+      </w:r>
+    </w:p>
+    <w:p>
+      <w:pPr>
+        <w:shd w:val="clear" w:color="auto" w:fill="282C34"/>
+        <w:spacing w:after="0" w:line="345" w:lineRule="atLeast"/>
+        <w:rPr>
+          <w:rFonts w:ascii="Fira Code" w:eastAsia="Times New Roman" w:hAnsi="Fira Code" w:cs="Times New Roman"/>
+          <w:color w:val="ABB2BF"/>
+          <w:sz w:val="19"/>
+          <w:szCs w:val="19"/>
+        </w:rPr>
+      </w:pPr>
+      <w:r>
+        <w:rPr>
+          <w:rFonts w:ascii="Fira Code" w:eastAsia="Times New Roman" w:hAnsi="Fira Code" w:cs="Times New Roman"/>
+          <w:color w:val="ABB2BF"/>
+          <w:sz w:val="19"/>
+          <w:szCs w:val="19"/>
+        </w:rPr>
+        <w:t>  firebase.</w:t>
+      </w:r>
+      <w:r>
+        <w:rPr>
+          <w:rFonts w:ascii="Fira Code" w:eastAsia="Times New Roman" w:hAnsi="Fira Code" w:cs="Times New Roman"/>
+          <w:color w:val="61AFEF"/>
+          <w:sz w:val="19"/>
+          <w:szCs w:val="19"/>
+        </w:rPr>
+        <w:t>auth</w:t>
+      </w:r>
+      <w:r>
+        <w:rPr>
+          <w:rFonts w:ascii="Fira Code" w:eastAsia="Times New Roman" w:hAnsi="Fira Code" w:cs="Times New Roman"/>
+          <w:color w:val="ABB2BF"/>
+          <w:sz w:val="19"/>
+          <w:szCs w:val="19"/>
+        </w:rPr>
+        <w:t>().</w:t>
+      </w:r>
+      <w:r>
+        <w:rPr>
+          <w:rFonts w:ascii="Fira Code" w:eastAsia="Times New Roman" w:hAnsi="Fira Code" w:cs="Times New Roman"/>
+          <w:color w:val="61AFEF"/>
+          <w:sz w:val="19"/>
+          <w:szCs w:val="19"/>
+        </w:rPr>
+        <w:t>signOut</w:t>
+      </w:r>
+      <w:r>
+        <w:rPr>
+          <w:rFonts w:ascii="Fira Code" w:eastAsia="Times New Roman" w:hAnsi="Fira Code" w:cs="Times New Roman"/>
+          <w:color w:val="ABB2BF"/>
+          <w:sz w:val="19"/>
+          <w:szCs w:val="19"/>
+        </w:rPr>
+        <w:t>().</w:t>
+      </w:r>
+      <w:r>
+        <w:rPr>
+          <w:rFonts w:ascii="Fira Code" w:eastAsia="Times New Roman" w:hAnsi="Fira Code" w:cs="Times New Roman"/>
+          <w:color w:val="61AFEF"/>
+          <w:sz w:val="19"/>
+          <w:szCs w:val="19"/>
+        </w:rPr>
+        <w:t>then</w:t>
+      </w:r>
+      <w:r>
+        <w:rPr>
+          <w:rFonts w:ascii="Fira Code" w:eastAsia="Times New Roman" w:hAnsi="Fira Code" w:cs="Times New Roman"/>
+          <w:color w:val="ABB2BF"/>
+          <w:sz w:val="19"/>
+          <w:szCs w:val="19"/>
+        </w:rPr>
+        <w:t>(()</w:t>
+      </w:r>
+      <w:r>
+        <w:rPr>
+          <w:rFonts w:ascii="Fira Code" w:eastAsia="Times New Roman" w:hAnsi="Fira Code" w:cs="Times New Roman"/>
+          <w:color w:val="C678DD"/>
+          <w:sz w:val="19"/>
+          <w:szCs w:val="19"/>
+        </w:rPr>
+        <w:t>=&gt;</w:t>
+      </w:r>
+      <w:r>
+        <w:rPr>
+          <w:rFonts w:ascii="Fira Code" w:eastAsia="Times New Roman" w:hAnsi="Fira Code" w:cs="Times New Roman"/>
+          <w:color w:val="ABB2BF"/>
+          <w:sz w:val="19"/>
+          <w:szCs w:val="19"/>
+        </w:rPr>
+        <w:t>{</w:t>
+      </w:r>
+    </w:p>
+    <w:p>
+      <w:pPr>
+        <w:shd w:val="clear" w:color="auto" w:fill="282C34"/>
+        <w:spacing w:after="0" w:line="345" w:lineRule="atLeast"/>
+        <w:rPr>
+          <w:rFonts w:ascii="Fira Code" w:eastAsia="Times New Roman" w:hAnsi="Fira Code" w:cs="Times New Roman"/>
+          <w:color w:val="ABB2BF"/>
+          <w:sz w:val="19"/>
+          <w:szCs w:val="19"/>
+        </w:rPr>
+      </w:pPr>
+      <w:r>
+        <w:rPr>
+          <w:rFonts w:ascii="Fira Code" w:eastAsia="Times New Roman" w:hAnsi="Fira Code" w:cs="Times New Roman"/>
+          <w:color w:val="ABB2BF"/>
+          <w:sz w:val="19"/>
+          <w:szCs w:val="19"/>
+        </w:rPr>
+        <w:t>    </w:t>
+      </w:r>
+      <w:r>
+        <w:rPr>
+          <w:rFonts w:ascii="Fira Code" w:eastAsia="Times New Roman" w:hAnsi="Fira Code" w:cs="Times New Roman"/>
+          <w:color w:val="E06C75"/>
+          <w:sz w:val="19"/>
+          <w:szCs w:val="19"/>
+        </w:rPr>
+        <w:t>this</w:t>
+      </w:r>
+      <w:r>
+        <w:rPr>
+          <w:rFonts w:ascii="Fira Code" w:eastAsia="Times New Roman" w:hAnsi="Fira Code" w:cs="Times New Roman"/>
+          <w:color w:val="ABB2BF"/>
+          <w:sz w:val="19"/>
+          <w:szCs w:val="19"/>
+        </w:rPr>
+        <w:t>.</w:t>
+      </w:r>
+      <w:r>
+        <w:rPr>
+          <w:rFonts w:ascii="Fira Code" w:eastAsia="Times New Roman" w:hAnsi="Fira Code" w:cs="Times New Roman"/>
+          <w:color w:val="E06C75"/>
+          <w:sz w:val="19"/>
+          <w:szCs w:val="19"/>
+        </w:rPr>
+        <w:t>$router</w:t>
+      </w:r>
+      <w:r>
+        <w:rPr>
+          <w:rFonts w:ascii="Fira Code" w:eastAsia="Times New Roman" w:hAnsi="Fira Code" w:cs="Times New Roman"/>
+          <w:color w:val="ABB2BF"/>
+          <w:sz w:val="19"/>
+          <w:szCs w:val="19"/>
+        </w:rPr>
+        <w:t>.</w:t>
+      </w:r>
+      <w:r>
+        <w:rPr>
+          <w:rFonts w:ascii="Fira Code" w:eastAsia="Times New Roman" w:hAnsi="Fira Code" w:cs="Times New Roman"/>
+          <w:color w:val="61AFEF"/>
+          <w:sz w:val="19"/>
+          <w:szCs w:val="19"/>
+        </w:rPr>
+        <w:t>push</w:t>
+      </w:r>
+      <w:r>
+        <w:rPr>
+          <w:rFonts w:ascii="Fira Code" w:eastAsia="Times New Roman" w:hAnsi="Fira Code" w:cs="Times New Roman"/>
+          <w:color w:val="ABB2BF"/>
+          <w:sz w:val="19"/>
+          <w:szCs w:val="19"/>
+        </w:rPr>
+        <w:t>({</w:t>
+      </w:r>
+      <w:r>
+        <w:rPr>
+          <w:rFonts w:ascii="Fira Code" w:eastAsia="Times New Roman" w:hAnsi="Fira Code" w:cs="Times New Roman"/>
+          <w:color w:val="E06C75"/>
+          <w:sz w:val="19"/>
+          <w:szCs w:val="19"/>
+        </w:rPr>
+        <w:t>name</w:t>
+      </w:r>
+      <w:r>
+        <w:rPr>
+          <w:rFonts w:ascii="Fira Code" w:eastAsia="Times New Roman" w:hAnsi="Fira Code" w:cs="Times New Roman"/>
+          <w:color w:val="56B6C2"/>
+          <w:sz w:val="19"/>
+          <w:szCs w:val="19"/>
+        </w:rPr>
+        <w:t>:</w:t>
+      </w:r>
+      <w:r>
+        <w:rPr>
+          <w:rFonts w:ascii="Fira Code" w:eastAsia="Times New Roman" w:hAnsi="Fira Code" w:cs="Times New Roman"/>
+          <w:color w:val="98C379"/>
+          <w:sz w:val="19"/>
+          <w:szCs w:val="19"/>
+        </w:rPr>
+        <w:t>"Login"</w:t>
+      </w:r>
+      <w:r>
+        <w:rPr>
+          <w:rFonts w:ascii="Fira Code" w:eastAsia="Times New Roman" w:hAnsi="Fira Code" w:cs="Times New Roman"/>
+          <w:color w:val="ABB2BF"/>
+          <w:sz w:val="19"/>
+          <w:szCs w:val="19"/>
+        </w:rPr>
+        <w:t>})</w:t>
+      </w:r>
+    </w:p>
+    <w:p>
+      <w:pPr>
+        <w:shd w:val="clear" w:color="auto" w:fill="282C34"/>
+        <w:spacing w:after="0" w:line="345" w:lineRule="atLeast"/>
+        <w:rPr>
+          <w:rFonts w:ascii="Fira Code" w:eastAsia="Times New Roman" w:hAnsi="Fira Code" w:cs="Times New Roman"/>
+          <w:color w:val="ABB2BF"/>
+          <w:sz w:val="19"/>
+          <w:szCs w:val="19"/>
+        </w:rPr>
+      </w:pPr>
+      <w:r>
+        <w:rPr>
+          <w:rFonts w:ascii="Fira Code" w:eastAsia="Times New Roman" w:hAnsi="Fira Code" w:cs="Times New Roman"/>
+          <w:color w:val="ABB2BF"/>
+          <w:sz w:val="19"/>
+          <w:szCs w:val="19"/>
+        </w:rPr>
+        <w:t>  })</w:t>
+      </w:r>
+    </w:p>
+    <w:p>
+      <w:pPr>
+        <w:shd w:val="clear" w:color="auto" w:fill="282C34"/>
+        <w:spacing w:after="0" w:line="345" w:lineRule="atLeast"/>
+        <w:rPr>
+          <w:rFonts w:ascii="Fira Code" w:eastAsia="Times New Roman" w:hAnsi="Fira Code" w:cs="Times New Roman"/>
+          <w:color w:val="ABB2BF"/>
+          <w:sz w:val="19"/>
+          <w:szCs w:val="19"/>
+        </w:rPr>
+      </w:pPr>
+      <w:r>
+        <w:rPr>
+          <w:rFonts w:ascii="Fira Code" w:eastAsia="Times New Roman" w:hAnsi="Fira Code" w:cs="Times New Roman"/>
+          <w:color w:val="ABB2BF"/>
+          <w:sz w:val="19"/>
+          <w:szCs w:val="19"/>
+        </w:rPr>
+        <w:t>}</w:t>
+      </w:r>
+    </w:p>
+    <w:p>
+      <w:pPr>
+        <w:rPr>
+          <w:rFonts w:ascii="Fira Code" w:eastAsia="Times New Roman" w:hAnsi="Fira Code" w:cs="Times New Roman"/>
+          <w:color w:val="ABB2BF"/>
+          <w:sz w:val="19"/>
+          <w:szCs w:val="19"/>
+        </w:rPr>
+      </w:pPr>
+      <w:r>
+        <w:rPr>
+          <w:rFonts w:ascii="Fira Code" w:eastAsia="Times New Roman" w:hAnsi="Fira Code" w:cs="Times New Roman"/>
+          <w:color w:val="ABB2BF"/>
+          <w:sz w:val="19"/>
+          <w:szCs w:val="19"/>
+        </w:rPr>
+        <w:br w:type="page"/>
+      </w:r>
+    </w:p>
+    <w:p>
+      <w:pPr>
+        <w:rPr>
+          <w:rFonts w:ascii="Fira Code" w:eastAsia="Times New Roman" w:hAnsi="Fira Code" w:cs="Times New Roman"/>
+          <w:b/>
+          <w:bCs/>
+          <w:sz w:val="19"/>
+          <w:szCs w:val="19"/>
+        </w:rPr>
+      </w:pPr>
+      <w:r>
+        <w:rPr>
+          <w:rFonts w:ascii="Fira Code" w:eastAsia="Times New Roman" w:hAnsi="Fira Code" w:cs="Times New Roman"/>
+          <w:b/>
+          <w:bCs/>
+          <w:sz w:val="19"/>
+          <w:szCs w:val="19"/>
+        </w:rPr>
+        <w:lastRenderedPageBreak/>
+        <w:t>Create Boolean to hide and show Auth. Buttons</w:t>
+      </w:r>
+    </w:p>
+    <w:p>
+      <w:pPr>
+        <w:shd w:val="clear" w:color="auto" w:fill="282C34"/>
+        <w:spacing w:after="0" w:line="345" w:lineRule="atLeast"/>
+        <w:rPr>
+          <w:rFonts w:ascii="Fira Code" w:eastAsia="Times New Roman" w:hAnsi="Fira Code" w:cs="Times New Roman"/>
+          <w:color w:val="ABB2BF"/>
+          <w:sz w:val="19"/>
+          <w:szCs w:val="19"/>
+        </w:rPr>
+      </w:pPr>
+      <w:r>
+        <w:rPr>
+          <w:rFonts w:ascii="Fira Code" w:eastAsia="Times New Roman" w:hAnsi="Fira Code" w:cs="Times New Roman"/>
+          <w:color w:val="ABB2BF"/>
+          <w:sz w:val="19"/>
+          <w:szCs w:val="19"/>
+        </w:rPr>
+        <w:t>firebase.</w:t>
+      </w:r>
+      <w:r>
+        <w:rPr>
+          <w:rFonts w:ascii="Fira Code" w:eastAsia="Times New Roman" w:hAnsi="Fira Code" w:cs="Times New Roman"/>
+          <w:color w:val="61AFEF"/>
+          <w:sz w:val="19"/>
+          <w:szCs w:val="19"/>
+        </w:rPr>
+        <w:t>auth</w:t>
+      </w:r>
+      <w:r>
+        <w:rPr>
+          <w:rFonts w:ascii="Fira Code" w:eastAsia="Times New Roman" w:hAnsi="Fira Code" w:cs="Times New Roman"/>
+          <w:color w:val="ABB2BF"/>
+          <w:sz w:val="19"/>
+          <w:szCs w:val="19"/>
+        </w:rPr>
+        <w:t>().</w:t>
+      </w:r>
+      <w:r>
+        <w:rPr>
+          <w:rFonts w:ascii="Fira Code" w:eastAsia="Times New Roman" w:hAnsi="Fira Code" w:cs="Times New Roman"/>
+          <w:color w:val="61AFEF"/>
+          <w:sz w:val="19"/>
+          <w:szCs w:val="19"/>
+        </w:rPr>
+        <w:t>onAuthStateChanged</w:t>
+      </w:r>
+      <w:r>
+        <w:rPr>
+          <w:rFonts w:ascii="Fira Code" w:eastAsia="Times New Roman" w:hAnsi="Fira Code" w:cs="Times New Roman"/>
+          <w:color w:val="ABB2BF"/>
+          <w:sz w:val="19"/>
+          <w:szCs w:val="19"/>
+        </w:rPr>
+        <w:t>(user </w:t>
+      </w:r>
+      <w:r>
+        <w:rPr>
+          <w:rFonts w:ascii="Fira Code" w:eastAsia="Times New Roman" w:hAnsi="Fira Code" w:cs="Times New Roman"/>
+          <w:color w:val="C678DD"/>
+          <w:sz w:val="19"/>
+          <w:szCs w:val="19"/>
+        </w:rPr>
+        <w:t>=&gt;</w:t>
+      </w:r>
+      <w:r>
+        <w:rPr>
+          <w:rFonts w:ascii="Fira Code" w:eastAsia="Times New Roman" w:hAnsi="Fira Code" w:cs="Times New Roman"/>
+          <w:color w:val="ABB2BF"/>
+          <w:sz w:val="19"/>
+          <w:szCs w:val="19"/>
+        </w:rPr>
+        <w:t> {</w:t>
+      </w:r>
+    </w:p>
+    <w:p>
+      <w:pPr>
+        <w:shd w:val="clear" w:color="auto" w:fill="282C34"/>
+        <w:spacing w:after="0" w:line="345" w:lineRule="atLeast"/>
+        <w:rPr>
+          <w:rFonts w:ascii="Fira Code" w:eastAsia="Times New Roman" w:hAnsi="Fira Code" w:cs="Times New Roman"/>
+          <w:color w:val="ABB2BF"/>
+          <w:sz w:val="19"/>
+          <w:szCs w:val="19"/>
+        </w:rPr>
+      </w:pPr>
+      <w:r>
+        <w:rPr>
+          <w:rFonts w:ascii="Fira Code" w:eastAsia="Times New Roman" w:hAnsi="Fira Code" w:cs="Times New Roman"/>
+          <w:color w:val="ABB2BF"/>
+          <w:sz w:val="19"/>
+          <w:szCs w:val="19"/>
+        </w:rPr>
+        <w:t>        </w:t>
+      </w:r>
+      <w:r>
+        <w:rPr>
+          <w:rFonts w:ascii="Fira Code" w:eastAsia="Times New Roman" w:hAnsi="Fira Code" w:cs="Times New Roman"/>
+          <w:color w:val="C678DD"/>
+          <w:sz w:val="19"/>
+          <w:szCs w:val="19"/>
+        </w:rPr>
+        <w:t>if</w:t>
+      </w:r>
+      <w:r>
+        <w:rPr>
+          <w:rFonts w:ascii="Fira Code" w:eastAsia="Times New Roman" w:hAnsi="Fira Code" w:cs="Times New Roman"/>
+          <w:color w:val="ABB2BF"/>
+          <w:sz w:val="19"/>
+          <w:szCs w:val="19"/>
+        </w:rPr>
+        <w:t> (</w:t>
+      </w:r>
+      <w:r>
+        <w:rPr>
+          <w:rFonts w:ascii="Fira Code" w:eastAsia="Times New Roman" w:hAnsi="Fira Code" w:cs="Times New Roman"/>
+          <w:color w:val="E06C75"/>
+          <w:sz w:val="19"/>
+          <w:szCs w:val="19"/>
+        </w:rPr>
+        <w:t>user</w:t>
+      </w:r>
+      <w:r>
+        <w:rPr>
+          <w:rFonts w:ascii="Fira Code" w:eastAsia="Times New Roman" w:hAnsi="Fira Code" w:cs="Times New Roman"/>
+          <w:color w:val="ABB2BF"/>
+          <w:sz w:val="19"/>
+          <w:szCs w:val="19"/>
+        </w:rPr>
+        <w:t>) {</w:t>
+      </w:r>
+    </w:p>
+    <w:p>
+      <w:pPr>
+        <w:shd w:val="clear" w:color="auto" w:fill="282C34"/>
+        <w:spacing w:after="0" w:line="345" w:lineRule="atLeast"/>
+        <w:rPr>
+          <w:rFonts w:ascii="Fira Code" w:eastAsia="Times New Roman" w:hAnsi="Fira Code" w:cs="Times New Roman"/>
+          <w:color w:val="ABB2BF"/>
+          <w:sz w:val="19"/>
+          <w:szCs w:val="19"/>
+        </w:rPr>
+      </w:pPr>
+      <w:r>
+        <w:rPr>
+          <w:rFonts w:ascii="Fira Code" w:eastAsia="Times New Roman" w:hAnsi="Fira Code" w:cs="Times New Roman"/>
+          <w:color w:val="ABB2BF"/>
+          <w:sz w:val="19"/>
+          <w:szCs w:val="19"/>
+        </w:rPr>
+        <w:t>          </w:t>
+      </w:r>
+      <w:r>
+        <w:rPr>
+          <w:rFonts w:ascii="Fira Code" w:eastAsia="Times New Roman" w:hAnsi="Fira Code" w:cs="Times New Roman"/>
+          <w:color w:val="E06C75"/>
+          <w:sz w:val="19"/>
+          <w:szCs w:val="19"/>
+        </w:rPr>
+        <w:t>this</w:t>
+      </w:r>
+      <w:r>
+        <w:rPr>
+          <w:rFonts w:ascii="Fira Code" w:eastAsia="Times New Roman" w:hAnsi="Fira Code" w:cs="Times New Roman"/>
+          <w:color w:val="ABB2BF"/>
+          <w:sz w:val="19"/>
+          <w:szCs w:val="19"/>
+        </w:rPr>
+        <w:t>.</w:t>
+      </w:r>
+      <w:r>
+        <w:rPr>
+          <w:rFonts w:ascii="Fira Code" w:eastAsia="Times New Roman" w:hAnsi="Fira Code" w:cs="Times New Roman"/>
+          <w:color w:val="E06C75"/>
+          <w:sz w:val="19"/>
+          <w:szCs w:val="19"/>
+        </w:rPr>
+        <w:t>user</w:t>
+      </w:r>
+      <w:r>
+        <w:rPr>
+          <w:rFonts w:ascii="Fira Code" w:eastAsia="Times New Roman" w:hAnsi="Fira Code" w:cs="Times New Roman"/>
+          <w:color w:val="ABB2BF"/>
+          <w:sz w:val="19"/>
+          <w:szCs w:val="19"/>
+        </w:rPr>
+        <w:t> </w:t>
+      </w:r>
+      <w:r>
+        <w:rPr>
+          <w:rFonts w:ascii="Fira Code" w:eastAsia="Times New Roman" w:hAnsi="Fira Code" w:cs="Times New Roman"/>
+          <w:color w:val="56B6C2"/>
+          <w:sz w:val="19"/>
+          <w:szCs w:val="19"/>
+        </w:rPr>
+        <w:t>=</w:t>
+      </w:r>
+      <w:r>
+        <w:rPr>
+          <w:rFonts w:ascii="Fira Code" w:eastAsia="Times New Roman" w:hAnsi="Fira Code" w:cs="Times New Roman"/>
+          <w:color w:val="ABB2BF"/>
+          <w:sz w:val="19"/>
+          <w:szCs w:val="19"/>
+        </w:rPr>
+        <w:t> </w:t>
+      </w:r>
+      <w:r>
+        <w:rPr>
+          <w:rFonts w:ascii="Fira Code" w:eastAsia="Times New Roman" w:hAnsi="Fira Code" w:cs="Times New Roman"/>
+          <w:color w:val="D19A66"/>
+          <w:sz w:val="19"/>
+          <w:szCs w:val="19"/>
+        </w:rPr>
+        <w:t>true</w:t>
+      </w:r>
+    </w:p>
+    <w:p>
+      <w:pPr>
+        <w:shd w:val="clear" w:color="auto" w:fill="282C34"/>
+        <w:spacing w:after="0" w:line="345" w:lineRule="atLeast"/>
+        <w:rPr>
+          <w:rFonts w:ascii="Fira Code" w:eastAsia="Times New Roman" w:hAnsi="Fira Code" w:cs="Times New Roman"/>
+          <w:color w:val="ABB2BF"/>
+          <w:sz w:val="19"/>
+          <w:szCs w:val="19"/>
+        </w:rPr>
+      </w:pPr>
+      <w:r>
+        <w:rPr>
+          <w:rFonts w:ascii="Fira Code" w:eastAsia="Times New Roman" w:hAnsi="Fira Code" w:cs="Times New Roman"/>
+          <w:color w:val="ABB2BF"/>
+          <w:sz w:val="19"/>
+          <w:szCs w:val="19"/>
+        </w:rPr>
+        <w:t>        } </w:t>
+      </w:r>
+      <w:r>
+        <w:rPr>
+          <w:rFonts w:ascii="Fira Code" w:eastAsia="Times New Roman" w:hAnsi="Fira Code" w:cs="Times New Roman"/>
+          <w:color w:val="C678DD"/>
+          <w:sz w:val="19"/>
+          <w:szCs w:val="19"/>
+        </w:rPr>
+        <w:t>else</w:t>
+      </w:r>
+      <w:r>
+        <w:rPr>
+          <w:rFonts w:ascii="Fira Code" w:eastAsia="Times New Roman" w:hAnsi="Fira Code" w:cs="Times New Roman"/>
+          <w:color w:val="ABB2BF"/>
+          <w:sz w:val="19"/>
+          <w:szCs w:val="19"/>
+        </w:rPr>
+        <w:t> {</w:t>
+      </w:r>
+    </w:p>
+    <w:p>
+      <w:pPr>
+        <w:shd w:val="clear" w:color="auto" w:fill="282C34"/>
+        <w:spacing w:after="0" w:line="345" w:lineRule="atLeast"/>
+        <w:rPr>
+          <w:rFonts w:ascii="Fira Code" w:eastAsia="Times New Roman" w:hAnsi="Fira Code" w:cs="Times New Roman"/>
+          <w:color w:val="ABB2BF"/>
+          <w:sz w:val="19"/>
+          <w:szCs w:val="19"/>
+        </w:rPr>
+      </w:pPr>
+      <w:r>
+        <w:rPr>
+          <w:rFonts w:ascii="Fira Code" w:eastAsia="Times New Roman" w:hAnsi="Fira Code" w:cs="Times New Roman"/>
+          <w:color w:val="ABB2BF"/>
+          <w:sz w:val="19"/>
+          <w:szCs w:val="19"/>
+        </w:rPr>
+        <w:t>          </w:t>
+      </w:r>
+      <w:r>
+        <w:rPr>
+          <w:rFonts w:ascii="Fira Code" w:eastAsia="Times New Roman" w:hAnsi="Fira Code" w:cs="Times New Roman"/>
+          <w:color w:val="E06C75"/>
+          <w:sz w:val="19"/>
+          <w:szCs w:val="19"/>
+        </w:rPr>
+        <w:t>this</w:t>
+      </w:r>
+      <w:r>
+        <w:rPr>
+          <w:rFonts w:ascii="Fira Code" w:eastAsia="Times New Roman" w:hAnsi="Fira Code" w:cs="Times New Roman"/>
+          <w:color w:val="ABB2BF"/>
+          <w:sz w:val="19"/>
+          <w:szCs w:val="19"/>
+        </w:rPr>
+        <w:t>.</w:t>
+      </w:r>
+      <w:r>
+        <w:rPr>
+          <w:rFonts w:ascii="Fira Code" w:eastAsia="Times New Roman" w:hAnsi="Fira Code" w:cs="Times New Roman"/>
+          <w:color w:val="E06C75"/>
+          <w:sz w:val="19"/>
+          <w:szCs w:val="19"/>
+        </w:rPr>
+        <w:t>user</w:t>
+      </w:r>
+      <w:r>
+        <w:rPr>
+          <w:rFonts w:ascii="Fira Code" w:eastAsia="Times New Roman" w:hAnsi="Fira Code" w:cs="Times New Roman"/>
+          <w:color w:val="ABB2BF"/>
+          <w:sz w:val="19"/>
+          <w:szCs w:val="19"/>
+        </w:rPr>
+        <w:t> </w:t>
+      </w:r>
+      <w:r>
+        <w:rPr>
+          <w:rFonts w:ascii="Fira Code" w:eastAsia="Times New Roman" w:hAnsi="Fira Code" w:cs="Times New Roman"/>
+          <w:color w:val="56B6C2"/>
+          <w:sz w:val="19"/>
+          <w:szCs w:val="19"/>
+        </w:rPr>
+        <w:t>=</w:t>
+      </w:r>
+      <w:r>
+        <w:rPr>
+          <w:rFonts w:ascii="Fira Code" w:eastAsia="Times New Roman" w:hAnsi="Fira Code" w:cs="Times New Roman"/>
+          <w:color w:val="ABB2BF"/>
+          <w:sz w:val="19"/>
+          <w:szCs w:val="19"/>
+        </w:rPr>
+        <w:t> </w:t>
+      </w:r>
+      <w:r>
+        <w:rPr>
+          <w:rFonts w:ascii="Fira Code" w:eastAsia="Times New Roman" w:hAnsi="Fira Code" w:cs="Times New Roman"/>
+          <w:color w:val="D19A66"/>
+          <w:sz w:val="19"/>
+          <w:szCs w:val="19"/>
+        </w:rPr>
+        <w:t>false</w:t>
+      </w:r>
+    </w:p>
+    <w:p>
+      <w:pPr>
+        <w:shd w:val="clear" w:color="auto" w:fill="282C34"/>
+        <w:spacing w:after="0" w:line="345" w:lineRule="atLeast"/>
+        <w:rPr>
+          <w:rFonts w:ascii="Fira Code" w:eastAsia="Times New Roman" w:hAnsi="Fira Code" w:cs="Times New Roman"/>
+          <w:color w:val="ABB2BF"/>
+          <w:sz w:val="19"/>
+          <w:szCs w:val="19"/>
+        </w:rPr>
+      </w:pPr>
+      <w:r>
+        <w:rPr>
+          <w:rFonts w:ascii="Fira Code" w:eastAsia="Times New Roman" w:hAnsi="Fira Code" w:cs="Times New Roman"/>
+          <w:color w:val="ABB2BF"/>
+          <w:sz w:val="19"/>
+          <w:szCs w:val="19"/>
+        </w:rPr>
+        <w:t>        }</w:t>
+      </w:r>
+    </w:p>
+    <w:p>
+      <w:pPr>
+        <w:shd w:val="clear" w:color="auto" w:fill="282C34"/>
+        <w:spacing w:after="0" w:line="345" w:lineRule="atLeast"/>
+        <w:rPr>
+          <w:rFonts w:ascii="Fira Code" w:eastAsia="Times New Roman" w:hAnsi="Fira Code" w:cs="Times New Roman"/>
+          <w:color w:val="ABB2BF"/>
+          <w:sz w:val="19"/>
+          <w:szCs w:val="19"/>
+        </w:rPr>
+      </w:pPr>
       <w:bookmarkStart w:id="0" w:name="_GoBack"/>
       <w:bookmarkEnd w:id="0"/>
-    </w:p>
-    <w:p>
-      <w:pPr>
-        <w:shd w:val="clear" w:color="auto" w:fill="282C34"/>
-        <w:spacing w:after="0" w:line="345" w:lineRule="atLeast"/>
-        <w:rPr>
-          <w:rFonts w:ascii="Fira Code" w:eastAsia="Times New Roman" w:hAnsi="Fira Code" w:cs="Times New Roman"/>
-          <w:color w:val="BBBBBB"/>
-          <w:sz w:val="19"/>
-          <w:szCs w:val="19"/>
-        </w:rPr>
-      </w:pPr>
-      <w:r>
-        <w:rPr>
-          <w:rFonts w:ascii="Fira Code" w:eastAsia="Times New Roman" w:hAnsi="Fira Code" w:cs="Times New Roman"/>
-          <w:color w:val="E06C75"/>
-          <w:sz w:val="19"/>
-          <w:szCs w:val="19"/>
-        </w:rPr>
-        <w:t>firebase</w:t>
-      </w:r>
-      <w:r>
-        <w:rPr>
-          <w:rFonts w:ascii="Fira Code" w:eastAsia="Times New Roman" w:hAnsi="Fira Code" w:cs="Times New Roman"/>
-          <w:color w:val="ABB2BF"/>
-          <w:sz w:val="19"/>
-          <w:szCs w:val="19"/>
-        </w:rPr>
-        <w:t>.</w:t>
-      </w:r>
-      <w:r>
-        <w:rPr>
-          <w:rFonts w:ascii="Fira Code" w:eastAsia="Times New Roman" w:hAnsi="Fira Code" w:cs="Times New Roman"/>
-          <w:color w:val="61AFEF"/>
-          <w:sz w:val="19"/>
-          <w:szCs w:val="19"/>
-        </w:rPr>
-        <w:t>auth</w:t>
-      </w:r>
-      <w:r>
-        <w:rPr>
-          <w:rFonts w:ascii="Fira Code" w:eastAsia="Times New Roman" w:hAnsi="Fira Code" w:cs="Times New Roman"/>
-          <w:color w:val="ABB2BF"/>
-          <w:sz w:val="19"/>
-          <w:szCs w:val="19"/>
-        </w:rPr>
-        <w:t>().</w:t>
-      </w:r>
-      <w:r>
-        <w:rPr>
-          <w:rFonts w:ascii="Fira Code" w:eastAsia="Times New Roman" w:hAnsi="Fira Code" w:cs="Times New Roman"/>
-          <w:color w:val="61AFEF"/>
-          <w:sz w:val="19"/>
-          <w:szCs w:val="19"/>
-        </w:rPr>
-        <w:t>onAuthStateChanged</w:t>
-      </w:r>
-      <w:r>
-        <w:rPr>
-          <w:rFonts w:ascii="Fira Code" w:eastAsia="Times New Roman" w:hAnsi="Fira Code" w:cs="Times New Roman"/>
-          <w:color w:val="ABB2BF"/>
-          <w:sz w:val="19"/>
-          <w:szCs w:val="19"/>
-        </w:rPr>
-        <w:t>(()</w:t>
-      </w:r>
-      <w:r>
-        <w:rPr>
-          <w:rFonts w:ascii="Fira Code" w:eastAsia="Times New Roman" w:hAnsi="Fira Code" w:cs="Times New Roman"/>
-          <w:color w:val="C678DD"/>
-          <w:sz w:val="19"/>
-          <w:szCs w:val="19"/>
-        </w:rPr>
-        <w:t>=&gt;</w:t>
-      </w:r>
-      <w:r>
-        <w:rPr>
-          <w:rFonts w:ascii="Fira Code" w:eastAsia="Times New Roman" w:hAnsi="Fira Code" w:cs="Times New Roman"/>
-          <w:color w:val="ABB2BF"/>
-          <w:sz w:val="19"/>
-          <w:szCs w:val="19"/>
-        </w:rPr>
-        <w:t>{</w:t>
-      </w:r>
-    </w:p>
-    <w:p>
-      <w:pPr>
-        <w:shd w:val="clear" w:color="auto" w:fill="282C34"/>
-        <w:spacing w:after="0" w:line="345" w:lineRule="atLeast"/>
-        <w:rPr>
-          <w:rFonts w:ascii="Fira Code" w:eastAsia="Times New Roman" w:hAnsi="Fira Code" w:cs="Times New Roman"/>
-          <w:color w:val="BBBBBB"/>
-          <w:sz w:val="19"/>
-          <w:szCs w:val="19"/>
-        </w:rPr>
-      </w:pPr>
-    </w:p>
-    <w:p>
-      <w:pPr>
-        <w:shd w:val="clear" w:color="auto" w:fill="282C34"/>
-        <w:spacing w:after="0" w:line="345" w:lineRule="atLeast"/>
-        <w:rPr>
-          <w:rFonts w:ascii="Fira Code" w:eastAsia="Times New Roman" w:hAnsi="Fira Code" w:cs="Times New Roman"/>
-          <w:color w:val="BBBBBB"/>
-          <w:sz w:val="19"/>
-          <w:szCs w:val="19"/>
-        </w:rPr>
-      </w:pPr>
-      <w:r>
-        <w:rPr>
-          <w:rFonts w:ascii="Fira Code" w:eastAsia="Times New Roman" w:hAnsi="Fira Code" w:cs="Times New Roman"/>
-          <w:color w:val="BBBBBB"/>
-          <w:sz w:val="19"/>
-          <w:szCs w:val="19"/>
-        </w:rPr>
-        <w:t>  </w:t>
-      </w:r>
-      <w:r>
-        <w:rPr>
-          <w:rFonts w:ascii="Fira Code" w:eastAsia="Times New Roman" w:hAnsi="Fira Code" w:cs="Times New Roman"/>
-          <w:color w:val="C678DD"/>
-          <w:sz w:val="19"/>
-          <w:szCs w:val="19"/>
-        </w:rPr>
-        <w:t>new</w:t>
-      </w:r>
-      <w:r>
-        <w:rPr>
-          <w:rFonts w:ascii="Fira Code" w:eastAsia="Times New Roman" w:hAnsi="Fira Code" w:cs="Times New Roman"/>
-          <w:color w:val="BBBBBB"/>
-          <w:sz w:val="19"/>
-          <w:szCs w:val="19"/>
-        </w:rPr>
-        <w:t> </w:t>
-      </w:r>
-      <w:r>
-        <w:rPr>
-          <w:rFonts w:ascii="Fira Code" w:eastAsia="Times New Roman" w:hAnsi="Fira Code" w:cs="Times New Roman"/>
-          <w:color w:val="E5C07B"/>
-          <w:sz w:val="19"/>
-          <w:szCs w:val="19"/>
-        </w:rPr>
-        <w:t>Vue</w:t>
-      </w:r>
-      <w:r>
-        <w:rPr>
-          <w:rFonts w:ascii="Fira Code" w:eastAsia="Times New Roman" w:hAnsi="Fira Code" w:cs="Times New Roman"/>
-          <w:color w:val="ABB2BF"/>
-          <w:sz w:val="19"/>
-          <w:szCs w:val="19"/>
-        </w:rPr>
-        <w:t>({</w:t>
-      </w:r>
-    </w:p>
-    <w:p>
-      <w:pPr>
-        <w:shd w:val="clear" w:color="auto" w:fill="282C34"/>
-        <w:spacing w:after="0" w:line="345" w:lineRule="atLeast"/>
-        <w:rPr>
-          <w:rFonts w:ascii="Fira Code" w:eastAsia="Times New Roman" w:hAnsi="Fira Code" w:cs="Times New Roman"/>
-          <w:color w:val="BBBBBB"/>
-          <w:sz w:val="19"/>
-          <w:szCs w:val="19"/>
-        </w:rPr>
-      </w:pPr>
-      <w:r>
-        <w:rPr>
-          <w:rFonts w:ascii="Fira Code" w:eastAsia="Times New Roman" w:hAnsi="Fira Code" w:cs="Times New Roman"/>
-          <w:color w:val="BBBBBB"/>
-          <w:sz w:val="19"/>
-          <w:szCs w:val="19"/>
-        </w:rPr>
-        <w:t>    </w:t>
-      </w:r>
-      <w:r>
-        <w:rPr>
-          <w:rFonts w:ascii="Fira Code" w:eastAsia="Times New Roman" w:hAnsi="Fira Code" w:cs="Times New Roman"/>
-          <w:color w:val="E06C75"/>
-          <w:sz w:val="19"/>
-          <w:szCs w:val="19"/>
-        </w:rPr>
-        <w:t>router</w:t>
-      </w:r>
-      <w:r>
-        <w:rPr>
-          <w:rFonts w:ascii="Fira Code" w:eastAsia="Times New Roman" w:hAnsi="Fira Code" w:cs="Times New Roman"/>
-          <w:color w:val="ABB2BF"/>
-          <w:sz w:val="19"/>
-          <w:szCs w:val="19"/>
-        </w:rPr>
-        <w:t>,</w:t>
-      </w:r>
-    </w:p>
-    <w:p>
-      <w:pPr>
-        <w:shd w:val="clear" w:color="auto" w:fill="282C34"/>
-        <w:spacing w:after="0" w:line="345" w:lineRule="atLeast"/>
-        <w:rPr>
-          <w:rFonts w:ascii="Fira Code" w:eastAsia="Times New Roman" w:hAnsi="Fira Code" w:cs="Times New Roman"/>
-          <w:color w:val="BBBBBB"/>
-          <w:sz w:val="19"/>
-          <w:szCs w:val="19"/>
-        </w:rPr>
-      </w:pPr>
-      <w:r>
-        <w:rPr>
-          <w:rFonts w:ascii="Fira Code" w:eastAsia="Times New Roman" w:hAnsi="Fira Code" w:cs="Times New Roman"/>
-          <w:color w:val="BBBBBB"/>
-          <w:sz w:val="19"/>
-          <w:szCs w:val="19"/>
-        </w:rPr>
-        <w:t>    </w:t>
-      </w:r>
-      <w:r>
-        <w:rPr>
-          <w:rFonts w:ascii="Fira Code" w:eastAsia="Times New Roman" w:hAnsi="Fira Code" w:cs="Times New Roman"/>
-          <w:color w:val="E06C75"/>
-          <w:sz w:val="19"/>
-          <w:szCs w:val="19"/>
-        </w:rPr>
-        <w:t>vuetify</w:t>
-      </w:r>
-      <w:r>
-        <w:rPr>
-          <w:rFonts w:ascii="Fira Code" w:eastAsia="Times New Roman" w:hAnsi="Fira Code" w:cs="Times New Roman"/>
-          <w:color w:val="ABB2BF"/>
-          <w:sz w:val="19"/>
-          <w:szCs w:val="19"/>
-        </w:rPr>
-        <w:t>,</w:t>
-      </w:r>
-    </w:p>
-    <w:p>
-      <w:pPr>
-        <w:shd w:val="clear" w:color="auto" w:fill="282C34"/>
-        <w:spacing w:after="0" w:line="345" w:lineRule="atLeast"/>
-        <w:rPr>
-          <w:rFonts w:ascii="Fira Code" w:eastAsia="Times New Roman" w:hAnsi="Fira Code" w:cs="Times New Roman"/>
-          <w:color w:val="BBBBBB"/>
-          <w:sz w:val="19"/>
-          <w:szCs w:val="19"/>
-        </w:rPr>
-      </w:pPr>
-      <w:r>
-        <w:rPr>
-          <w:rFonts w:ascii="Fira Code" w:eastAsia="Times New Roman" w:hAnsi="Fira Code" w:cs="Times New Roman"/>
-          <w:color w:val="BBBBBB"/>
-          <w:sz w:val="19"/>
-          <w:szCs w:val="19"/>
-        </w:rPr>
-        <w:t>    </w:t>
-      </w:r>
-      <w:r>
-        <w:rPr>
-          <w:rFonts w:ascii="Fira Code" w:eastAsia="Times New Roman" w:hAnsi="Fira Code" w:cs="Times New Roman"/>
-          <w:color w:val="61AFEF"/>
-          <w:sz w:val="19"/>
-          <w:szCs w:val="19"/>
-        </w:rPr>
-        <w:t>render</w:t>
-      </w:r>
-      <w:r>
-        <w:rPr>
-          <w:rFonts w:ascii="Fira Code" w:eastAsia="Times New Roman" w:hAnsi="Fira Code" w:cs="Times New Roman"/>
-          <w:color w:val="56B6C2"/>
-          <w:sz w:val="19"/>
-          <w:szCs w:val="19"/>
-        </w:rPr>
-        <w:t>:</w:t>
-      </w:r>
-      <w:r>
-        <w:rPr>
-          <w:rFonts w:ascii="Fira Code" w:eastAsia="Times New Roman" w:hAnsi="Fira Code" w:cs="Times New Roman"/>
-          <w:color w:val="BBBBBB"/>
-          <w:sz w:val="19"/>
-          <w:szCs w:val="19"/>
-        </w:rPr>
-        <w:t> </w:t>
-      </w:r>
-      <w:r>
-        <w:rPr>
-          <w:rFonts w:ascii="Fira Code" w:eastAsia="Times New Roman" w:hAnsi="Fira Code" w:cs="Times New Roman"/>
-          <w:color w:val="ABB2BF"/>
-          <w:sz w:val="19"/>
-          <w:szCs w:val="19"/>
-        </w:rPr>
-        <w:t>h</w:t>
-      </w:r>
-      <w:r>
-        <w:rPr>
-          <w:rFonts w:ascii="Fira Code" w:eastAsia="Times New Roman" w:hAnsi="Fira Code" w:cs="Times New Roman"/>
-          <w:color w:val="BBBBBB"/>
-          <w:sz w:val="19"/>
-          <w:szCs w:val="19"/>
-        </w:rPr>
-        <w:t> </w:t>
-      </w:r>
-      <w:r>
-        <w:rPr>
-          <w:rFonts w:ascii="Fira Code" w:eastAsia="Times New Roman" w:hAnsi="Fira Code" w:cs="Times New Roman"/>
-          <w:color w:val="C678DD"/>
-          <w:sz w:val="19"/>
-          <w:szCs w:val="19"/>
-        </w:rPr>
-        <w:t>=&gt;</w:t>
-      </w:r>
-      <w:r>
-        <w:rPr>
-          <w:rFonts w:ascii="Fira Code" w:eastAsia="Times New Roman" w:hAnsi="Fira Code" w:cs="Times New Roman"/>
-          <w:color w:val="BBBBBB"/>
-          <w:sz w:val="19"/>
-          <w:szCs w:val="19"/>
-        </w:rPr>
-        <w:t> </w:t>
-      </w:r>
-      <w:r>
-        <w:rPr>
-          <w:rFonts w:ascii="Fira Code" w:eastAsia="Times New Roman" w:hAnsi="Fira Code" w:cs="Times New Roman"/>
-          <w:color w:val="ABB2BF"/>
-          <w:sz w:val="19"/>
-          <w:szCs w:val="19"/>
-        </w:rPr>
-        <w:t>h(App)</w:t>
-      </w:r>
-    </w:p>
-    <w:p>
-      <w:pPr>
-        <w:shd w:val="clear" w:color="auto" w:fill="282C34"/>
-        <w:spacing w:after="0" w:line="345" w:lineRule="atLeast"/>
-        <w:rPr>
-          <w:rFonts w:ascii="Fira Code" w:eastAsia="Times New Roman" w:hAnsi="Fira Code" w:cs="Times New Roman"/>
-          <w:color w:val="BBBBBB"/>
-          <w:sz w:val="19"/>
-          <w:szCs w:val="19"/>
-        </w:rPr>
-      </w:pPr>
-      <w:r>
-        <w:rPr>
-          <w:rFonts w:ascii="Fira Code" w:eastAsia="Times New Roman" w:hAnsi="Fira Code" w:cs="Times New Roman"/>
-          <w:color w:val="BBBBBB"/>
-          <w:sz w:val="19"/>
-          <w:szCs w:val="19"/>
-        </w:rPr>
-        <w:t>  </w:t>
-      </w:r>
-      <w:r>
-        <w:rPr>
-          <w:rFonts w:ascii="Fira Code" w:eastAsia="Times New Roman" w:hAnsi="Fira Code" w:cs="Times New Roman"/>
-          <w:color w:val="ABB2BF"/>
-          <w:sz w:val="19"/>
-          <w:szCs w:val="19"/>
-        </w:rPr>
-        <w:t>}).</w:t>
-      </w:r>
-      <w:r>
-        <w:rPr>
-          <w:rFonts w:ascii="Fira Code" w:eastAsia="Times New Roman" w:hAnsi="Fira Code" w:cs="Times New Roman"/>
-          <w:color w:val="61AFEF"/>
-          <w:sz w:val="19"/>
-          <w:szCs w:val="19"/>
-        </w:rPr>
-        <w:t>$mount</w:t>
-      </w:r>
-      <w:r>
-        <w:rPr>
-          <w:rFonts w:ascii="Fira Code" w:eastAsia="Times New Roman" w:hAnsi="Fira Code" w:cs="Times New Roman"/>
-          <w:color w:val="ABB2BF"/>
-          <w:sz w:val="19"/>
-          <w:szCs w:val="19"/>
-        </w:rPr>
-        <w:t>(</w:t>
-      </w:r>
-      <w:r>
-        <w:rPr>
-          <w:rFonts w:ascii="Fira Code" w:eastAsia="Times New Roman" w:hAnsi="Fira Code" w:cs="Times New Roman"/>
-          <w:color w:val="98C379"/>
-          <w:sz w:val="19"/>
-          <w:szCs w:val="19"/>
-        </w:rPr>
-        <w:t>"#app"</w:t>
-      </w:r>
-      <w:r>
-        <w:rPr>
-          <w:rFonts w:ascii="Fira Code" w:eastAsia="Times New Roman" w:hAnsi="Fira Code" w:cs="Times New Roman"/>
-          <w:color w:val="ABB2BF"/>
-          <w:sz w:val="19"/>
-          <w:szCs w:val="19"/>
-        </w:rPr>
-        <w:t>);</w:t>
-      </w:r>
-    </w:p>
-    <w:p>
-      <w:pPr>
-        <w:shd w:val="clear" w:color="auto" w:fill="282C34"/>
-        <w:spacing w:after="0" w:line="345" w:lineRule="atLeast"/>
-        <w:rPr>
-          <w:rFonts w:ascii="Fira Code" w:eastAsia="Times New Roman" w:hAnsi="Fira Code" w:cs="Times New Roman"/>
-          <w:color w:val="BBBBBB"/>
-          <w:sz w:val="19"/>
-          <w:szCs w:val="19"/>
-        </w:rPr>
-      </w:pPr>
-      <w:r>
-        <w:rPr>
-          <w:rFonts w:ascii="Fira Code" w:eastAsia="Times New Roman" w:hAnsi="Fira Code" w:cs="Times New Roman"/>
-          <w:color w:val="BBBBBB"/>
-          <w:sz w:val="19"/>
-          <w:szCs w:val="19"/>
-        </w:rPr>
-        <w:t>  </w:t>
-      </w:r>
-    </w:p>
-    <w:p>
-      <w:pPr>
-        <w:shd w:val="clear" w:color="auto" w:fill="282C34"/>
-        <w:spacing w:after="0" w:line="345" w:lineRule="atLeast"/>
-        <w:rPr>
-          <w:rFonts w:ascii="Fira Code" w:eastAsia="Times New Roman" w:hAnsi="Fira Code" w:cs="Times New Roman"/>
-          <w:color w:val="BBBBBB"/>
-          <w:sz w:val="19"/>
-          <w:szCs w:val="19"/>
-        </w:rPr>
-      </w:pPr>
-      <w:r>
-        <w:rPr>
-          <w:rFonts w:ascii="Fira Code" w:eastAsia="Times New Roman" w:hAnsi="Fira Code" w:cs="Times New Roman"/>
-          <w:color w:val="ABB2BF"/>
-          <w:sz w:val="19"/>
-          <w:szCs w:val="19"/>
-        </w:rPr>
-        <w:t>})</w:t>
-      </w:r>
-    </w:p>
-    <w:p>
-      <w:pPr>
-        <w:shd w:val="clear" w:color="auto" w:fill="282C34"/>
-        <w:spacing w:after="0" w:line="345" w:lineRule="atLeast"/>
-        <w:rPr>
-          <w:rFonts w:ascii="Fira Code" w:eastAsia="Times New Roman" w:hAnsi="Fira Code" w:cs="Times New Roman"/>
-          <w:color w:val="BBBBBB"/>
-          <w:sz w:val="19"/>
-          <w:szCs w:val="19"/>
-        </w:rPr>
-      </w:pPr>
+      <w:r>
+        <w:rPr>
+          <w:rFonts w:ascii="Fira Code" w:eastAsia="Times New Roman" w:hAnsi="Fira Code" w:cs="Times New Roman"/>
+          <w:color w:val="ABB2BF"/>
+          <w:sz w:val="19"/>
+          <w:szCs w:val="19"/>
+        </w:rPr>
+        <w:t>});</w:t>
+      </w:r>
     </w:p>
     <w:p>
       <w:pPr>
         <w:rPr>
           <w:rFonts w:ascii="Fira Code" w:eastAsia="Times New Roman" w:hAnsi="Fira Code" w:cs="Times New Roman"/>
           <w:b/>
-          <w:color w:val="ABB2BF"/>
+          <w:bCs/>
+          <w:sz w:val="19"/>
+          <w:szCs w:val="19"/>
+        </w:rPr>
+      </w:pPr>
+    </w:p>
+    <w:p>
+      <w:pPr>
+        <w:rPr>
+          <w:rFonts w:ascii="Fira Code" w:eastAsia="Times New Roman" w:hAnsi="Fira Code" w:cs="Times New Roman"/>
+          <w:b/>
           <w:sz w:val="19"/>
           <w:szCs w:val="19"/>
           <w:lang w:bidi="ar-EG"/>

</xml_diff>